<commit_message>
Modified Critical Design Report
</commit_message>
<xml_diff>
--- a/Critical Design Report.docx
+++ b/Critical Design Report.docx
@@ -5272,27 +5272,7 @@
                 <w:bCs/>
                 <w:noProof/>
               </w:rPr>
-              <w:t>.1. F</w:t>
-            </w:r>
-            <w:r>
-              <w:rPr>
-                <w:rStyle w:val="Hyperlink"/>
-                <w:rFonts w:eastAsia="Calibri"/>
-                <w:b/>
-                <w:bCs/>
-                <w:noProof/>
-              </w:rPr>
-              <w:t>l</w:t>
-            </w:r>
-            <w:r>
-              <w:rPr>
-                <w:rStyle w:val="Hyperlink"/>
-                <w:rFonts w:eastAsia="Calibri"/>
-                <w:b/>
-                <w:bCs/>
-                <w:noProof/>
-              </w:rPr>
-              <w:t>ight Controller Software</w:t>
+              <w:t>.1. Flight Controller Software</w:t>
             </w:r>
             <w:r>
               <w:rPr>
@@ -7427,27 +7407,7 @@
             <w:sz w:val="22"/>
             <w:szCs w:val="22"/>
           </w:rPr>
-          <w:t>Figure 6. EMA</w:t>
-        </w:r>
-        <w:r>
-          <w:rPr>
-            <w:rStyle w:val="Hyperlink"/>
-            <w:rFonts w:cstheme="minorHAnsi"/>
-            <w:noProof/>
-            <w:sz w:val="22"/>
-            <w:szCs w:val="22"/>
-          </w:rPr>
-          <w:t>X</w:t>
-        </w:r>
-        <w:r>
-          <w:rPr>
-            <w:rStyle w:val="Hyperlink"/>
-            <w:rFonts w:cstheme="minorHAnsi"/>
-            <w:noProof/>
-            <w:sz w:val="22"/>
-            <w:szCs w:val="22"/>
-          </w:rPr>
-          <w:t xml:space="preserve"> GT2826/05 KV860 performance values</w:t>
+          <w:t>Figure 6. EMAX GT2826/05 KV860 performance values</w:t>
         </w:r>
         <w:r>
           <w:rPr>
@@ -13961,7 +13921,7 @@
           <w:color w:val="auto"/>
         </w:rPr>
       </w:pPr>
-      <w:bookmarkStart w:id="13" w:name="_Toc107447102"/>
+      <w:bookmarkStart w:id="14" w:name="_Toc107447102"/>
       <w:r>
         <w:rPr>
           <w:b/>
@@ -13971,7 +13931,7 @@
         <w:lastRenderedPageBreak/>
         <w:t>2.2. Summary of Project Resources, Manufacturing and Risks</w:t>
       </w:r>
-      <w:bookmarkEnd w:id="13"/>
+      <w:bookmarkEnd w:id="14"/>
     </w:p>
     <w:p>
       <w:pPr>
@@ -15907,7 +15867,7 @@
           <w:szCs w:val="16"/>
         </w:rPr>
       </w:pPr>
-      <w:bookmarkStart w:id="14" w:name="_Toc107498451"/>
+      <w:bookmarkStart w:id="15" w:name="_Toc107498451"/>
       <w:r>
         <w:rPr>
           <w:sz w:val="16"/>
@@ -15972,7 +15932,7 @@
         </w:rPr>
         <w:t xml:space="preserve"> and risks</w:t>
       </w:r>
-      <w:bookmarkEnd w:id="14"/>
+      <w:bookmarkEnd w:id="15"/>
     </w:p>
     <w:p>
       <w:pPr>
@@ -15999,8 +15959,8 @@
           <w:spacing w:val="5"/>
         </w:rPr>
       </w:pPr>
-      <w:bookmarkStart w:id="15" w:name="_Toc107325164"/>
-      <w:bookmarkStart w:id="16" w:name="_Toc107498371"/>
+      <w:bookmarkStart w:id="16" w:name="_Toc107325164"/>
+      <w:bookmarkStart w:id="17" w:name="_Toc107498371"/>
       <w:r>
         <w:rPr>
           <w:rStyle w:val="IntenseReference"/>
@@ -16009,8 +15969,8 @@
         <w:lastRenderedPageBreak/>
         <w:t>3. Requirement Review</w:t>
       </w:r>
-      <w:bookmarkEnd w:id="15"/>
       <w:bookmarkEnd w:id="16"/>
+      <w:bookmarkEnd w:id="17"/>
     </w:p>
     <w:p>
       <w:pPr>
@@ -16023,8 +15983,8 @@
           <w:color w:val="auto"/>
         </w:rPr>
       </w:pPr>
-      <w:bookmarkStart w:id="17" w:name="_Toc107325165"/>
-      <w:bookmarkStart w:id="18" w:name="_Toc107498372"/>
+      <w:bookmarkStart w:id="18" w:name="_Toc107325165"/>
+      <w:bookmarkStart w:id="19" w:name="_Toc107498372"/>
       <w:r>
         <w:rPr>
           <w:rFonts w:cstheme="majorHAnsi"/>
@@ -16034,8 +15994,8 @@
         </w:rPr>
         <w:t>3.1. Mission Requirements and Verification</w:t>
       </w:r>
-      <w:bookmarkEnd w:id="17"/>
       <w:bookmarkEnd w:id="18"/>
+      <w:bookmarkEnd w:id="19"/>
     </w:p>
     <w:p>
       <w:pPr>
@@ -16853,7 +16813,7 @@
                 <w:sz w:val="18"/>
                 <w:szCs w:val="18"/>
               </w:rPr>
-              <w:t>ad</w:t>
+              <w:t xml:space="preserve">adds up to </w:t>
             </w:r>
             <w:r>
               <w:rPr>
@@ -16861,9 +16821,17 @@
                 <w:color w:val="000000"/>
                 <w:sz w:val="18"/>
                 <w:szCs w:val="18"/>
-                <w:highlight w:val="yellow"/>
-              </w:rPr>
-              <w:t>ds up to --- which is well below the specified limit.</w:t>
+              </w:rPr>
+              <w:t>146K</w:t>
+            </w:r>
+            <w:r>
+              <w:rPr>
+                <w:rFonts w:asciiTheme="minorHAnsi" w:hAnsiTheme="minorHAnsi" w:cstheme="minorHAnsi"/>
+                <w:color w:val="000000"/>
+                <w:sz w:val="18"/>
+                <w:szCs w:val="18"/>
+              </w:rPr>
+              <w:t xml:space="preserve"> which is well below the specified limit.</w:t>
             </w:r>
           </w:p>
         </w:tc>
@@ -17662,6 +17630,7 @@
               <w:cnfStyle w:val="000000000000" w:firstRow="0" w:lastRow="0" w:firstColumn="0" w:lastColumn="0" w:oddVBand="0" w:evenVBand="0" w:oddHBand="0" w:evenHBand="0" w:firstRowFirstColumn="0" w:firstRowLastColumn="0" w:lastRowFirstColumn="0" w:lastRowLastColumn="0"/>
               <w:rPr>
                 <w:rFonts w:asciiTheme="minorHAnsi" w:hAnsiTheme="minorHAnsi" w:cstheme="minorHAnsi"/>
+                <w:color w:val="000000"/>
                 <w:sz w:val="18"/>
                 <w:szCs w:val="18"/>
               </w:rPr>
@@ -17674,6 +17643,36 @@
                 <w:szCs w:val="18"/>
               </w:rPr>
               <w:t> </w:t>
+            </w:r>
+            <w:r>
+              <w:rPr>
+                <w:rFonts w:asciiTheme="minorHAnsi" w:hAnsiTheme="minorHAnsi" w:cstheme="minorHAnsi"/>
+                <w:color w:val="000000"/>
+                <w:sz w:val="18"/>
+                <w:szCs w:val="18"/>
+              </w:rPr>
+              <w:t>Drone shape designed for minimum air friction caused by wind</w:t>
+            </w:r>
+          </w:p>
+          <w:p>
+            <w:pPr>
+              <w:pStyle w:val="NormalWeb"/>
+              <w:spacing w:before="0" w:beforeAutospacing="0" w:after="0" w:afterAutospacing="0"/>
+              <w:jc w:val="both"/>
+              <w:cnfStyle w:val="000000000000" w:firstRow="0" w:lastRow="0" w:firstColumn="0" w:lastColumn="0" w:oddVBand="0" w:evenVBand="0" w:oddHBand="0" w:evenHBand="0" w:firstRowFirstColumn="0" w:firstRowLastColumn="0" w:lastRowFirstColumn="0" w:lastRowLastColumn="0"/>
+              <w:rPr>
+                <w:rFonts w:asciiTheme="minorHAnsi" w:hAnsiTheme="minorHAnsi" w:cstheme="minorHAnsi"/>
+                <w:sz w:val="18"/>
+                <w:szCs w:val="18"/>
+              </w:rPr>
+            </w:pPr>
+            <w:r>
+              <w:rPr>
+                <w:rFonts w:asciiTheme="minorHAnsi" w:hAnsiTheme="minorHAnsi" w:cstheme="minorHAnsi"/>
+                <w:sz w:val="18"/>
+                <w:szCs w:val="18"/>
+              </w:rPr>
+              <w:t>High Thrust motors used for powerful propulsion against any windspeed below 55kts</w:t>
             </w:r>
           </w:p>
         </w:tc>
@@ -18343,27 +18342,14 @@
       <w:r>
         <w:t xml:space="preserve">Table </w:t>
       </w:r>
-      <w:r>
-        <w:fldChar w:fldCharType="begin"/>
-      </w:r>
-      <w:r>
-        <w:instrText xml:space="preserve"> SEQ Table \* ARABIC </w:instrText>
-      </w:r>
-      <w:r>
-        <w:fldChar w:fldCharType="separate"/>
-      </w:r>
-      <w:r>
-        <w:rPr>
-          <w:noProof/>
-        </w:rPr>
-        <w:t>3</w:t>
-      </w:r>
-      <w:r>
-        <w:rPr>
-          <w:noProof/>
-        </w:rPr>
-        <w:fldChar w:fldCharType="end"/>
-      </w:r>
+      <w:fldSimple w:instr=" SEQ Table \* ARABIC ">
+        <w:r>
+          <w:rPr>
+            <w:noProof/>
+          </w:rPr>
+          <w:t>3</w:t>
+        </w:r>
+      </w:fldSimple>
       <w:r>
         <w:t>. Requirement Review</w:t>
       </w:r>
@@ -18378,7 +18364,7 @@
           <w:color w:val="auto"/>
         </w:rPr>
       </w:pPr>
-      <w:bookmarkStart w:id="19" w:name="_Toc107498373"/>
+      <w:bookmarkStart w:id="20" w:name="_Toc107498373"/>
       <w:r>
         <w:rPr>
           <w:rFonts w:cstheme="majorHAnsi"/>
@@ -18388,7 +18374,7 @@
         </w:rPr>
         <w:t>3.2. Mission Success Criteria</w:t>
       </w:r>
-      <w:bookmarkEnd w:id="19"/>
+      <w:bookmarkEnd w:id="20"/>
       <w:r>
         <w:rPr>
           <w:rFonts w:cstheme="majorHAnsi"/>
@@ -18591,8 +18577,8 @@
           <w:color w:val="auto"/>
         </w:rPr>
       </w:pPr>
-      <w:bookmarkStart w:id="20" w:name="_Toc107325167"/>
-      <w:bookmarkStart w:id="21" w:name="_Toc107498374"/>
+      <w:bookmarkStart w:id="21" w:name="_Toc107325167"/>
+      <w:bookmarkStart w:id="22" w:name="_Toc107498374"/>
       <w:r>
         <w:rPr>
           <w:rFonts w:cstheme="majorHAnsi"/>
@@ -18603,8 +18589,8 @@
         <w:lastRenderedPageBreak/>
         <w:t>4. Design Description</w:t>
       </w:r>
-      <w:bookmarkEnd w:id="20"/>
       <w:bookmarkEnd w:id="21"/>
+      <w:bookmarkEnd w:id="22"/>
     </w:p>
     <w:p>
       <w:pPr>
@@ -18621,8 +18607,8 @@
           <w:szCs w:val="26"/>
         </w:rPr>
       </w:pPr>
-      <w:bookmarkStart w:id="22" w:name="_Toc107325168"/>
-      <w:bookmarkStart w:id="23" w:name="_Toc107471630"/>
+      <w:bookmarkStart w:id="23" w:name="_Toc107325168"/>
+      <w:bookmarkStart w:id="24" w:name="_Toc107471630"/>
       <w:r>
         <w:rPr>
           <w:rFonts w:asciiTheme="majorHAnsi" w:eastAsiaTheme="majorEastAsia" w:hAnsiTheme="majorHAnsi" w:cstheme="majorHAnsi"/>
@@ -18633,8 +18619,8 @@
         </w:rPr>
         <w:t>4.1. Design Rationale</w:t>
       </w:r>
-      <w:bookmarkEnd w:id="22"/>
       <w:bookmarkEnd w:id="23"/>
+      <w:bookmarkEnd w:id="24"/>
     </w:p>
     <w:p>
       <w:pPr>
@@ -18651,8 +18637,8 @@
           <w:szCs w:val="24"/>
         </w:rPr>
       </w:pPr>
-      <w:bookmarkStart w:id="24" w:name="_Toc107471631"/>
-      <w:bookmarkStart w:id="25" w:name="_Toc107325169"/>
+      <w:bookmarkStart w:id="25" w:name="_Toc107471631"/>
+      <w:bookmarkStart w:id="26" w:name="_Toc107325169"/>
       <w:r>
         <w:rPr>
           <w:rFonts w:asciiTheme="majorHAnsi" w:eastAsiaTheme="majorEastAsia" w:hAnsiTheme="majorHAnsi" w:cstheme="majorHAnsi"/>
@@ -18663,7 +18649,7 @@
         </w:rPr>
         <w:t>4.1.1. Airframe</w:t>
       </w:r>
-      <w:bookmarkEnd w:id="24"/>
+      <w:bookmarkEnd w:id="25"/>
       <w:r>
         <w:rPr>
           <w:rFonts w:asciiTheme="majorHAnsi" w:eastAsiaTheme="majorEastAsia" w:hAnsiTheme="majorHAnsi" w:cstheme="majorHAnsi"/>
@@ -18674,7 +18660,7 @@
         </w:rPr>
         <w:t xml:space="preserve"> </w:t>
       </w:r>
-      <w:bookmarkEnd w:id="25"/>
+      <w:bookmarkEnd w:id="26"/>
     </w:p>
     <w:p>
       <w:pPr>
@@ -18711,7 +18697,7 @@
           <w:szCs w:val="24"/>
         </w:rPr>
       </w:pPr>
-      <w:bookmarkStart w:id="26" w:name="_Toc107471632"/>
+      <w:bookmarkStart w:id="27" w:name="_Toc107471632"/>
       <w:r>
         <w:rPr>
           <w:rFonts w:asciiTheme="majorHAnsi" w:eastAsiaTheme="majorEastAsia" w:hAnsiTheme="majorHAnsi" w:cstheme="majorHAnsi"/>
@@ -18723,7 +18709,7 @@
         </w:rPr>
         <w:t>4.1.1.1.  Wings</w:t>
       </w:r>
-      <w:bookmarkEnd w:id="26"/>
+      <w:bookmarkEnd w:id="27"/>
     </w:p>
     <w:p>
       <w:pPr>
@@ -18879,7 +18865,7 @@
           <w:szCs w:val="24"/>
         </w:rPr>
       </w:pPr>
-      <w:bookmarkStart w:id="27" w:name="_Toc107471633"/>
+      <w:bookmarkStart w:id="28" w:name="_Toc107471633"/>
       <w:r>
         <w:rPr>
           <w:rFonts w:asciiTheme="majorHAnsi" w:eastAsiaTheme="majorEastAsia" w:hAnsiTheme="majorHAnsi" w:cstheme="majorHAnsi"/>
@@ -18891,7 +18877,7 @@
         </w:rPr>
         <w:t>4.1.1.2. Empennage</w:t>
       </w:r>
-      <w:bookmarkEnd w:id="27"/>
+      <w:bookmarkEnd w:id="28"/>
     </w:p>
     <w:p>
       <w:pPr>
@@ -18949,7 +18935,7 @@
           <w:szCs w:val="24"/>
         </w:rPr>
       </w:pPr>
-      <w:bookmarkStart w:id="28" w:name="_Toc107471634"/>
+      <w:bookmarkStart w:id="29" w:name="_Toc107471634"/>
       <w:r>
         <w:rPr>
           <w:rFonts w:asciiTheme="majorHAnsi" w:eastAsiaTheme="majorEastAsia" w:hAnsiTheme="majorHAnsi" w:cstheme="majorHAnsi"/>
@@ -18961,7 +18947,7 @@
         </w:rPr>
         <w:t>4.1.1.3. Fuselage</w:t>
       </w:r>
-      <w:bookmarkEnd w:id="28"/>
+      <w:bookmarkEnd w:id="29"/>
     </w:p>
     <w:p>
       <w:pPr>
@@ -19183,9 +19169,8 @@
                 <w:sz w:val="18"/>
                 <w:szCs w:val="18"/>
               </w:rPr>
-              <w:t xml:space="preserve">A monocoque structure is employed using balsa wood bulkheads and reinforced longitudinal spars. It is covered using heat shrink iron-on model aircraft covering (7.7g/ </w:t>
-            </w:r>
-            <w:proofErr w:type="spellStart"/>
+              <w:t>A monocoque structure is employed using balsa wood bulkheads and reinforced longitudinal spars. It is covered using heat shrink iron-on model aircraft covering (7.7g/ sq.</w:t>
+            </w:r>
             <w:r>
               <w:rPr>
                 <w:rFonts w:cstheme="minorHAnsi"/>
@@ -19193,9 +19178,8 @@
                 <w:sz w:val="18"/>
                 <w:szCs w:val="18"/>
               </w:rPr>
-              <w:t>sq.ft</w:t>
-            </w:r>
-            <w:proofErr w:type="spellEnd"/>
+              <w:t xml:space="preserve"> </w:t>
+            </w:r>
             <w:r>
               <w:rPr>
                 <w:rFonts w:cstheme="minorHAnsi"/>
@@ -19203,7 +19187,7 @@
                 <w:sz w:val="18"/>
                 <w:szCs w:val="18"/>
               </w:rPr>
-              <w:t xml:space="preserve">.). </w:t>
+              <w:t xml:space="preserve">ft.). </w:t>
             </w:r>
           </w:p>
         </w:tc>
@@ -19606,27 +19590,14 @@
       <w:r>
         <w:t xml:space="preserve">Table </w:t>
       </w:r>
-      <w:r>
-        <w:fldChar w:fldCharType="begin"/>
-      </w:r>
-      <w:r>
-        <w:instrText xml:space="preserve"> SEQ Table \* ARABIC </w:instrText>
-      </w:r>
-      <w:r>
-        <w:fldChar w:fldCharType="separate"/>
-      </w:r>
-      <w:r>
-        <w:rPr>
-          <w:noProof/>
-        </w:rPr>
-        <w:t>4</w:t>
-      </w:r>
-      <w:r>
-        <w:rPr>
-          <w:noProof/>
-        </w:rPr>
-        <w:fldChar w:fldCharType="end"/>
-      </w:r>
+      <w:fldSimple w:instr=" SEQ Table \* ARABIC ">
+        <w:r>
+          <w:rPr>
+            <w:noProof/>
+          </w:rPr>
+          <w:t>4</w:t>
+        </w:r>
+      </w:fldSimple>
       <w:r>
         <w:t xml:space="preserve">. </w:t>
       </w:r>
@@ -19650,7 +19621,7 @@
           <w:szCs w:val="24"/>
         </w:rPr>
       </w:pPr>
-      <w:bookmarkStart w:id="29" w:name="_Toc107471635"/>
+      <w:bookmarkStart w:id="30" w:name="_Toc107471635"/>
       <w:r>
         <w:rPr>
           <w:rFonts w:asciiTheme="majorHAnsi" w:eastAsiaTheme="majorEastAsia" w:hAnsiTheme="majorHAnsi" w:cstheme="majorHAnsi"/>
@@ -19662,7 +19633,7 @@
         </w:rPr>
         <w:t>4.1.1.4. Landing Gear</w:t>
       </w:r>
-      <w:bookmarkEnd w:id="29"/>
+      <w:bookmarkEnd w:id="30"/>
     </w:p>
     <w:p>
       <w:pPr>
@@ -19726,8 +19697,8 @@
           <w:szCs w:val="24"/>
         </w:rPr>
       </w:pPr>
-      <w:bookmarkStart w:id="30" w:name="_Toc107471636"/>
-      <w:bookmarkStart w:id="31" w:name="_Toc107325171"/>
+      <w:bookmarkStart w:id="31" w:name="_Toc107471636"/>
+      <w:bookmarkStart w:id="32" w:name="_Toc107325171"/>
       <w:r>
         <w:rPr>
           <w:rFonts w:asciiTheme="majorHAnsi" w:eastAsiaTheme="majorEastAsia" w:hAnsiTheme="majorHAnsi" w:cstheme="majorHAnsi"/>
@@ -19813,7 +19784,7 @@
         </w:rPr>
         <w:t>4.1.2. Propulsions</w:t>
       </w:r>
-      <w:bookmarkEnd w:id="30"/>
+      <w:bookmarkEnd w:id="31"/>
       <w:r>
         <w:rPr>
           <w:rFonts w:asciiTheme="majorHAnsi" w:eastAsiaTheme="majorEastAsia" w:hAnsiTheme="majorHAnsi" w:cstheme="majorHAnsi"/>
@@ -19824,7 +19795,7 @@
         </w:rPr>
         <w:t xml:space="preserve"> </w:t>
       </w:r>
-      <w:bookmarkEnd w:id="31"/>
+      <w:bookmarkEnd w:id="32"/>
     </w:p>
     <w:p>
       <w:pPr>
@@ -20001,22 +19972,35 @@
                                 <w:noProof/>
                               </w:rPr>
                             </w:pPr>
-                            <w:bookmarkStart w:id="32" w:name="_Toc107471597"/>
+                            <w:bookmarkStart w:id="33" w:name="_Toc107471597"/>
                             <w:r>
                               <w:t xml:space="preserve">Figure </w:t>
                             </w:r>
-                            <w:fldSimple w:instr=" SEQ Figure \* ARABIC ">
-                              <w:r>
-                                <w:rPr>
-                                  <w:noProof/>
-                                </w:rPr>
-                                <w:t>1</w:t>
-                              </w:r>
-                            </w:fldSimple>
+                            <w:r>
+                              <w:fldChar w:fldCharType="begin"/>
+                            </w:r>
+                            <w:r>
+                              <w:instrText xml:space="preserve"> SEQ Figure \* ARABIC </w:instrText>
+                            </w:r>
+                            <w:r>
+                              <w:fldChar w:fldCharType="separate"/>
+                            </w:r>
+                            <w:r>
+                              <w:rPr>
+                                <w:noProof/>
+                              </w:rPr>
+                              <w:t>1</w:t>
+                            </w:r>
+                            <w:r>
+                              <w:rPr>
+                                <w:noProof/>
+                              </w:rPr>
+                              <w:fldChar w:fldCharType="end"/>
+                            </w:r>
                             <w:r>
                               <w:t>.</w:t>
                             </w:r>
-                            <w:bookmarkEnd w:id="32"/>
+                            <w:bookmarkEnd w:id="33"/>
                             <w:r>
                               <w:t xml:space="preserve"> </w:t>
                             </w:r>
@@ -20043,11 +20027,7 @@
           </mc:Choice>
           <mc:Fallback>
             <w:pict>
-              <v:shapetype w14:anchorId="6A366A15" id="_x0000_t202" coordsize="21600,21600" o:spt="202" path="m,l,21600r21600,l21600,xe">
-                <v:stroke joinstyle="miter"/>
-                <v:path gradientshapeok="t" o:connecttype="rect"/>
-              </v:shapetype>
-              <v:shape id="Text Box 16" o:spid="_x0000_s1030" type="#_x0000_t202" style="position:absolute;left:0;text-align:left;margin-left:330pt;margin-top:7.2pt;width:170.9pt;height:11.45pt;z-index:-251643845;visibility:visible;mso-wrap-style:square;mso-height-percent:0;mso-wrap-distance-left:9pt;mso-wrap-distance-top:0;mso-wrap-distance-right:9pt;mso-wrap-distance-bottom:0;mso-position-horizontal:absolute;mso-position-horizontal-relative:text;mso-position-vertical:absolute;mso-position-vertical-relative:text;mso-height-percent:0;mso-height-relative:margin;v-text-anchor:top" o:gfxdata="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" stroked="f">
+              <v:shape w14:anchorId="6A366A15" id="Text Box 16" o:spid="_x0000_s1030" type="#_x0000_t202" style="position:absolute;left:0;text-align:left;margin-left:330pt;margin-top:7.2pt;width:170.9pt;height:11.45pt;z-index:-251643845;visibility:visible;mso-wrap-style:square;mso-height-percent:0;mso-wrap-distance-left:9pt;mso-wrap-distance-top:0;mso-wrap-distance-right:9pt;mso-wrap-distance-bottom:0;mso-position-horizontal:absolute;mso-position-horizontal-relative:text;mso-position-vertical:absolute;mso-position-vertical-relative:text;mso-height-percent:0;mso-height-relative:margin;v-text-anchor:top" o:gfxdata="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" stroked="f">
                 <v:textbox inset="0,0,0,0">
                   <w:txbxContent>
                     <w:p>
@@ -20058,22 +20038,35 @@
                           <w:noProof/>
                         </w:rPr>
                       </w:pPr>
-                      <w:bookmarkStart w:id="33" w:name="_Toc107471597"/>
+                      <w:bookmarkStart w:id="34" w:name="_Toc107471597"/>
                       <w:r>
                         <w:t xml:space="preserve">Figure </w:t>
                       </w:r>
-                      <w:fldSimple w:instr=" SEQ Figure \* ARABIC ">
-                        <w:r>
-                          <w:rPr>
-                            <w:noProof/>
-                          </w:rPr>
-                          <w:t>1</w:t>
-                        </w:r>
-                      </w:fldSimple>
+                      <w:r>
+                        <w:fldChar w:fldCharType="begin"/>
+                      </w:r>
+                      <w:r>
+                        <w:instrText xml:space="preserve"> SEQ Figure \* ARABIC </w:instrText>
+                      </w:r>
+                      <w:r>
+                        <w:fldChar w:fldCharType="separate"/>
+                      </w:r>
+                      <w:r>
+                        <w:rPr>
+                          <w:noProof/>
+                        </w:rPr>
+                        <w:t>1</w:t>
+                      </w:r>
+                      <w:r>
+                        <w:rPr>
+                          <w:noProof/>
+                        </w:rPr>
+                        <w:fldChar w:fldCharType="end"/>
+                      </w:r>
                       <w:r>
                         <w:t>.</w:t>
                       </w:r>
-                      <w:bookmarkEnd w:id="33"/>
+                      <w:bookmarkEnd w:id="34"/>
                       <w:r>
                         <w:t xml:space="preserve"> </w:t>
                       </w:r>
@@ -20149,19 +20142,32 @@
                                 <w:szCs w:val="24"/>
                               </w:rPr>
                             </w:pPr>
-                            <w:bookmarkStart w:id="34" w:name="_Toc107471598"/>
+                            <w:bookmarkStart w:id="35" w:name="_Toc107471598"/>
                             <w:r>
                               <w:t xml:space="preserve">Figure </w:t>
                             </w:r>
-                            <w:fldSimple w:instr=" SEQ Figure \* ARABIC ">
-                              <w:r>
-                                <w:rPr>
-                                  <w:noProof/>
-                                </w:rPr>
-                                <w:t>2</w:t>
-                              </w:r>
-                              <w:bookmarkEnd w:id="34"/>
-                            </w:fldSimple>
+                            <w:r>
+                              <w:fldChar w:fldCharType="begin"/>
+                            </w:r>
+                            <w:r>
+                              <w:instrText xml:space="preserve"> SEQ Figure \* ARABIC </w:instrText>
+                            </w:r>
+                            <w:r>
+                              <w:fldChar w:fldCharType="separate"/>
+                            </w:r>
+                            <w:r>
+                              <w:rPr>
+                                <w:noProof/>
+                              </w:rPr>
+                              <w:t>2</w:t>
+                            </w:r>
+                            <w:bookmarkEnd w:id="35"/>
+                            <w:r>
+                              <w:rPr>
+                                <w:noProof/>
+                              </w:rPr>
+                              <w:fldChar w:fldCharType="end"/>
+                            </w:r>
                             <w:r>
                               <w:rPr>
                                 <w:noProof/>
@@ -20197,19 +20203,32 @@
                           <w:szCs w:val="24"/>
                         </w:rPr>
                       </w:pPr>
-                      <w:bookmarkStart w:id="35" w:name="_Toc107471598"/>
+                      <w:bookmarkStart w:id="36" w:name="_Toc107471598"/>
                       <w:r>
                         <w:t xml:space="preserve">Figure </w:t>
                       </w:r>
-                      <w:fldSimple w:instr=" SEQ Figure \* ARABIC ">
-                        <w:r>
-                          <w:rPr>
-                            <w:noProof/>
-                          </w:rPr>
-                          <w:t>2</w:t>
-                        </w:r>
-                        <w:bookmarkEnd w:id="35"/>
-                      </w:fldSimple>
+                      <w:r>
+                        <w:fldChar w:fldCharType="begin"/>
+                      </w:r>
+                      <w:r>
+                        <w:instrText xml:space="preserve"> SEQ Figure \* ARABIC </w:instrText>
+                      </w:r>
+                      <w:r>
+                        <w:fldChar w:fldCharType="separate"/>
+                      </w:r>
+                      <w:r>
+                        <w:rPr>
+                          <w:noProof/>
+                        </w:rPr>
+                        <w:t>2</w:t>
+                      </w:r>
+                      <w:bookmarkEnd w:id="36"/>
+                      <w:r>
+                        <w:rPr>
+                          <w:noProof/>
+                        </w:rPr>
+                        <w:fldChar w:fldCharType="end"/>
+                      </w:r>
                       <w:r>
                         <w:rPr>
                           <w:noProof/>
@@ -20434,22 +20453,35 @@
                                 <w:noProof/>
                               </w:rPr>
                             </w:pPr>
-                            <w:bookmarkStart w:id="36" w:name="_Toc107471599"/>
+                            <w:bookmarkStart w:id="37" w:name="_Toc107471599"/>
                             <w:r>
                               <w:t xml:space="preserve">Figure </w:t>
                             </w:r>
-                            <w:fldSimple w:instr=" SEQ Figure \* ARABIC ">
-                              <w:r>
-                                <w:rPr>
-                                  <w:noProof/>
-                                </w:rPr>
-                                <w:t>3</w:t>
-                              </w:r>
-                            </w:fldSimple>
+                            <w:r>
+                              <w:fldChar w:fldCharType="begin"/>
+                            </w:r>
+                            <w:r>
+                              <w:instrText xml:space="preserve"> SEQ Figure \* ARABIC </w:instrText>
+                            </w:r>
+                            <w:r>
+                              <w:fldChar w:fldCharType="separate"/>
+                            </w:r>
+                            <w:r>
+                              <w:rPr>
+                                <w:noProof/>
+                              </w:rPr>
+                              <w:t>3</w:t>
+                            </w:r>
+                            <w:r>
+                              <w:rPr>
+                                <w:noProof/>
+                              </w:rPr>
+                              <w:fldChar w:fldCharType="end"/>
+                            </w:r>
                             <w:r>
                               <w:t>. EMAX GT2826/05 KV860 performance values</w:t>
                             </w:r>
-                            <w:bookmarkEnd w:id="36"/>
+                            <w:bookmarkEnd w:id="37"/>
                           </w:p>
                         </w:txbxContent>
                       </wps:txbx>
@@ -21499,7 +21531,7 @@
                                 <w:szCs w:val="20"/>
                               </w:rPr>
                             </w:pPr>
-                            <w:bookmarkStart w:id="37" w:name="_Toc107451111"/>
+                            <w:bookmarkStart w:id="39" w:name="_Toc107451111"/>
                             <w:r>
                               <w:t xml:space="preserve">Figure </w:t>
                             </w:r>
@@ -21509,7 +21541,7 @@
                             <w:r>
                               <w:t>. The calculation for Optimum Mission Time</w:t>
                             </w:r>
-                            <w:bookmarkEnd w:id="37"/>
+                            <w:bookmarkEnd w:id="39"/>
                           </w:p>
                         </w:txbxContent>
                       </wps:txbx>
@@ -21542,7 +21574,7 @@
                           <w:szCs w:val="20"/>
                         </w:rPr>
                       </w:pPr>
-                      <w:bookmarkStart w:id="38" w:name="_Toc107451111"/>
+                      <w:bookmarkStart w:id="40" w:name="_Toc107451111"/>
                       <w:r>
                         <w:t xml:space="preserve">Figure </w:t>
                       </w:r>
@@ -21552,7 +21584,7 @@
                       <w:r>
                         <w:t>. The calculation for Optimum Mission Time</w:t>
                       </w:r>
-                      <w:bookmarkEnd w:id="38"/>
+                      <w:bookmarkEnd w:id="40"/>
                     </w:p>
                   </w:txbxContent>
                 </v:textbox>
@@ -21612,7 +21644,7 @@
                                 <w:noProof/>
                               </w:rPr>
                             </w:pPr>
-                            <w:bookmarkStart w:id="39" w:name="_Toc107451110"/>
+                            <w:bookmarkStart w:id="41" w:name="_Toc107451110"/>
                             <w:r>
                               <w:t xml:space="preserve">Figure </w:t>
                             </w:r>
@@ -21622,7 +21654,7 @@
                             <w:r>
                               <w:t>. The calculation for Optimum Energy Consumption</w:t>
                             </w:r>
-                            <w:bookmarkEnd w:id="39"/>
+                            <w:bookmarkEnd w:id="41"/>
                           </w:p>
                         </w:txbxContent>
                       </wps:txbx>
@@ -21654,7 +21686,7 @@
                           <w:noProof/>
                         </w:rPr>
                       </w:pPr>
-                      <w:bookmarkStart w:id="40" w:name="_Toc107451110"/>
+                      <w:bookmarkStart w:id="42" w:name="_Toc107451110"/>
                       <w:r>
                         <w:t xml:space="preserve">Figure </w:t>
                       </w:r>
@@ -21664,7 +21696,7 @@
                       <w:r>
                         <w:t>. The calculation for Optimum Energy Consumption</w:t>
                       </w:r>
-                      <w:bookmarkEnd w:id="40"/>
+                      <w:bookmarkEnd w:id="42"/>
                     </w:p>
                   </w:txbxContent>
                 </v:textbox>
@@ -21832,7 +21864,7 @@
           <w:szCs w:val="24"/>
         </w:rPr>
       </w:pPr>
-      <w:bookmarkStart w:id="41" w:name="_Toc107471637"/>
+      <w:bookmarkStart w:id="43" w:name="_Toc107471637"/>
       <w:r>
         <w:rPr>
           <w:rFonts w:asciiTheme="majorHAnsi" w:eastAsiaTheme="majorEastAsia" w:hAnsiTheme="majorHAnsi" w:cstheme="majorHAnsi"/>
@@ -21844,7 +21876,7 @@
         <w:lastRenderedPageBreak/>
         <w:t>4.1.3. Control Surfaces</w:t>
       </w:r>
-      <w:bookmarkEnd w:id="41"/>
+      <w:bookmarkEnd w:id="43"/>
     </w:p>
     <w:p>
       <w:pPr>
@@ -21916,7 +21948,7 @@
           <w:szCs w:val="24"/>
         </w:rPr>
       </w:pPr>
-      <w:bookmarkStart w:id="42" w:name="_Toc107471638"/>
+      <w:bookmarkStart w:id="44" w:name="_Toc107471638"/>
       <w:r>
         <w:rPr>
           <w:rFonts w:asciiTheme="majorHAnsi" w:eastAsiaTheme="majorEastAsia" w:hAnsiTheme="majorHAnsi" w:cstheme="majorBidi"/>
@@ -21996,7 +22028,7 @@
           </wp:anchor>
         </w:drawing>
       </w:r>
-      <w:bookmarkEnd w:id="42"/>
+      <w:bookmarkEnd w:id="44"/>
     </w:p>
     <w:p>
       <w:pPr>
@@ -22061,18 +22093,31 @@
                                 <w:szCs w:val="24"/>
                               </w:rPr>
                             </w:pPr>
-                            <w:bookmarkStart w:id="43" w:name="_Toc107471602"/>
+                            <w:bookmarkStart w:id="45" w:name="_Toc107471602"/>
                             <w:r>
                               <w:t xml:space="preserve">Figure </w:t>
                             </w:r>
-                            <w:fldSimple w:instr=" SEQ Figure \* ARABIC ">
-                              <w:r>
-                                <w:rPr>
-                                  <w:noProof/>
-                                </w:rPr>
-                                <w:t>6</w:t>
-                              </w:r>
-                            </w:fldSimple>
+                            <w:r>
+                              <w:fldChar w:fldCharType="begin"/>
+                            </w:r>
+                            <w:r>
+                              <w:instrText xml:space="preserve"> SEQ Figure \* ARABIC </w:instrText>
+                            </w:r>
+                            <w:r>
+                              <w:fldChar w:fldCharType="separate"/>
+                            </w:r>
+                            <w:r>
+                              <w:rPr>
+                                <w:noProof/>
+                              </w:rPr>
+                              <w:t>6</w:t>
+                            </w:r>
+                            <w:r>
+                              <w:rPr>
+                                <w:noProof/>
+                              </w:rPr>
+                              <w:fldChar w:fldCharType="end"/>
+                            </w:r>
                             <w:r>
                               <w:t>.</w:t>
                             </w:r>
@@ -22085,7 +22130,7 @@
                               </w:rPr>
                               <w:t>[9]</w:t>
                             </w:r>
-                            <w:bookmarkEnd w:id="43"/>
+                            <w:bookmarkEnd w:id="45"/>
                           </w:p>
                         </w:txbxContent>
                       </wps:txbx>
@@ -22468,7 +22513,7 @@
             </m:ctrlPr>
           </m:fPr>
           <m:num>
-            <w:bookmarkStart w:id="44" w:name="_Hlk107333482"/>
+            <w:bookmarkStart w:id="47" w:name="_Hlk107333482"/>
             <m:sSub>
               <m:sSubPr>
                 <m:ctrlPr>
@@ -22501,7 +22546,7 @@
                 </m:r>
               </m:sub>
             </m:sSub>
-            <w:bookmarkEnd w:id="44"/>
+            <w:bookmarkEnd w:id="47"/>
           </m:num>
           <m:den>
             <m:r>
@@ -22534,7 +22579,7 @@
             </m:ctrlPr>
           </m:fPr>
           <m:num>
-            <w:bookmarkStart w:id="45" w:name="_Hlk107333493"/>
+            <w:bookmarkStart w:id="48" w:name="_Hlk107333493"/>
             <m:sSub>
               <m:sSubPr>
                 <m:ctrlPr>
@@ -22567,7 +22612,7 @@
                 </m:r>
               </m:sub>
             </m:sSub>
-            <w:bookmarkEnd w:id="45"/>
+            <w:bookmarkEnd w:id="48"/>
           </m:num>
           <m:den>
             <m:r>
@@ -22979,18 +23024,31 @@
                                 <w:szCs w:val="20"/>
                               </w:rPr>
                             </w:pPr>
-                            <w:bookmarkStart w:id="46" w:name="_Toc107471603"/>
+                            <w:bookmarkStart w:id="49" w:name="_Toc107471603"/>
                             <w:r>
                               <w:t xml:space="preserve">Figure </w:t>
                             </w:r>
-                            <w:fldSimple w:instr=" SEQ Figure \* ARABIC ">
-                              <w:r>
-                                <w:rPr>
-                                  <w:noProof/>
-                                </w:rPr>
-                                <w:t>7</w:t>
-                              </w:r>
-                            </w:fldSimple>
+                            <w:r>
+                              <w:fldChar w:fldCharType="begin"/>
+                            </w:r>
+                            <w:r>
+                              <w:instrText xml:space="preserve"> SEQ Figure \* ARABIC </w:instrText>
+                            </w:r>
+                            <w:r>
+                              <w:fldChar w:fldCharType="separate"/>
+                            </w:r>
+                            <w:r>
+                              <w:rPr>
+                                <w:noProof/>
+                              </w:rPr>
+                              <w:t>7</w:t>
+                            </w:r>
+                            <w:r>
+                              <w:rPr>
+                                <w:noProof/>
+                              </w:rPr>
+                              <w:fldChar w:fldCharType="end"/>
+                            </w:r>
                             <w:r>
                               <w:t xml:space="preserve">. Extract from elevator characteristics for common aircrafts. </w:t>
                             </w:r>
@@ -23012,7 +23070,7 @@
                               </w:rPr>
                               <w:t>]</w:t>
                             </w:r>
-                            <w:bookmarkEnd w:id="46"/>
+                            <w:bookmarkEnd w:id="49"/>
                           </w:p>
                         </w:txbxContent>
                       </wps:txbx>
@@ -23178,18 +23236,31 @@
                                 <w:vertAlign w:val="superscript"/>
                               </w:rPr>
                             </w:pPr>
-                            <w:bookmarkStart w:id="47" w:name="_Toc107471604"/>
+                            <w:bookmarkStart w:id="51" w:name="_Toc107471604"/>
                             <w:r>
                               <w:t xml:space="preserve">Figure </w:t>
                             </w:r>
-                            <w:fldSimple w:instr=" SEQ Figure \* ARABIC ">
-                              <w:r>
-                                <w:rPr>
-                                  <w:noProof/>
-                                </w:rPr>
-                                <w:t>8</w:t>
-                              </w:r>
-                            </w:fldSimple>
+                            <w:r>
+                              <w:fldChar w:fldCharType="begin"/>
+                            </w:r>
+                            <w:r>
+                              <w:instrText xml:space="preserve"> SEQ Figure \* ARABIC </w:instrText>
+                            </w:r>
+                            <w:r>
+                              <w:fldChar w:fldCharType="separate"/>
+                            </w:r>
+                            <w:r>
+                              <w:rPr>
+                                <w:noProof/>
+                              </w:rPr>
+                              <w:t>8</w:t>
+                            </w:r>
+                            <w:r>
+                              <w:rPr>
+                                <w:noProof/>
+                              </w:rPr>
+                              <w:fldChar w:fldCharType="end"/>
+                            </w:r>
                             <w:r>
                               <w:t xml:space="preserve">. Horizontal tail and elevator </w:t>
                             </w:r>
@@ -23199,7 +23270,7 @@
                               </w:rPr>
                               <w:t>[9]</w:t>
                             </w:r>
-                            <w:bookmarkEnd w:id="47"/>
+                            <w:bookmarkEnd w:id="51"/>
                           </w:p>
                         </w:txbxContent>
                       </wps:txbx>
@@ -23294,8 +23365,8 @@
           <w:szCs w:val="22"/>
         </w:rPr>
       </w:pPr>
-      <w:bookmarkStart w:id="48" w:name="_Toc107325174"/>
-      <w:bookmarkStart w:id="49" w:name="_Toc107471640"/>
+      <w:bookmarkStart w:id="53" w:name="_Toc107325174"/>
+      <w:bookmarkStart w:id="54" w:name="_Toc107471640"/>
       <w:r>
         <w:rPr>
           <w:rFonts w:cstheme="minorHAnsi"/>
@@ -23519,7 +23590,7 @@
           </w:rPr>
           <m:t>∴</m:t>
         </m:r>
-        <w:bookmarkStart w:id="50" w:name="_Hlk107334029"/>
+        <w:bookmarkStart w:id="55" w:name="_Hlk107334029"/>
         <m:sSub>
           <m:sSubPr>
             <m:ctrlPr>
@@ -23601,7 +23672,7 @@
           <m:t>=0.44</m:t>
         </m:r>
       </m:oMath>
-      <w:bookmarkEnd w:id="50"/>
+      <w:bookmarkEnd w:id="55"/>
     </w:p>
     <w:p>
       <w:pPr>
@@ -23613,7 +23684,7 @@
           <w:szCs w:val="22"/>
         </w:rPr>
       </w:pPr>
-      <w:bookmarkStart w:id="51" w:name="_Toc107447116"/>
+      <w:bookmarkStart w:id="56" w:name="_Toc107447116"/>
       <w:r>
         <w:rPr>
           <w:rFonts w:cstheme="minorHAnsi"/>
@@ -23685,7 +23756,7 @@
         </w:rPr>
         <w:t>4.1.3.2. Rudder sizing</w:t>
       </w:r>
-      <w:bookmarkEnd w:id="51"/>
+      <w:bookmarkEnd w:id="56"/>
     </w:p>
     <w:p>
       <w:pPr>
@@ -23811,18 +23882,31 @@
                                 <w:szCs w:val="20"/>
                               </w:rPr>
                             </w:pPr>
-                            <w:bookmarkStart w:id="52" w:name="_Toc107451115"/>
+                            <w:bookmarkStart w:id="57" w:name="_Toc107451115"/>
                             <w:r>
                               <w:t xml:space="preserve">Figure </w:t>
                             </w:r>
-                            <w:fldSimple w:instr=" SEQ Figure \* ARABIC ">
-                              <w:r>
-                                <w:rPr>
-                                  <w:noProof/>
-                                </w:rPr>
-                                <w:t>9</w:t>
-                              </w:r>
-                            </w:fldSimple>
+                            <w:r>
+                              <w:fldChar w:fldCharType="begin"/>
+                            </w:r>
+                            <w:r>
+                              <w:instrText xml:space="preserve"> SEQ Figure \* ARABIC </w:instrText>
+                            </w:r>
+                            <w:r>
+                              <w:fldChar w:fldCharType="separate"/>
+                            </w:r>
+                            <w:r>
+                              <w:rPr>
+                                <w:noProof/>
+                              </w:rPr>
+                              <w:t>9</w:t>
+                            </w:r>
+                            <w:r>
+                              <w:rPr>
+                                <w:noProof/>
+                              </w:rPr>
+                              <w:fldChar w:fldCharType="end"/>
+                            </w:r>
                             <w:r>
                               <w:t xml:space="preserve">. Vertical Tail and Rudder </w:t>
                             </w:r>
@@ -23838,7 +23922,7 @@
                               </w:rPr>
                               <w:t>]</w:t>
                             </w:r>
-                            <w:bookmarkEnd w:id="52"/>
+                            <w:bookmarkEnd w:id="57"/>
                           </w:p>
                         </w:txbxContent>
                       </wps:txbx>
@@ -24080,18 +24164,31 @@
           <w:rFonts w:cstheme="minorHAnsi"/>
         </w:rPr>
       </w:pPr>
-      <w:bookmarkStart w:id="53" w:name="_Toc107451116"/>
+      <w:bookmarkStart w:id="59" w:name="_Toc107451116"/>
       <w:r>
         <w:t xml:space="preserve">Figure </w:t>
       </w:r>
-      <w:fldSimple w:instr=" SEQ Figure \* ARABIC ">
-        <w:r>
-          <w:rPr>
-            <w:noProof/>
-          </w:rPr>
-          <w:t>10</w:t>
-        </w:r>
-      </w:fldSimple>
+      <w:r>
+        <w:fldChar w:fldCharType="begin"/>
+      </w:r>
+      <w:r>
+        <w:instrText xml:space="preserve"> SEQ Figure \* ARABIC </w:instrText>
+      </w:r>
+      <w:r>
+        <w:fldChar w:fldCharType="separate"/>
+      </w:r>
+      <w:r>
+        <w:rPr>
+          <w:noProof/>
+        </w:rPr>
+        <w:t>10</w:t>
+      </w:r>
+      <w:r>
+        <w:rPr>
+          <w:noProof/>
+        </w:rPr>
+        <w:fldChar w:fldCharType="end"/>
+      </w:r>
       <w:r>
         <w:t xml:space="preserve">. Extract from Characteristics of Rudder for several aircrafts </w:t>
       </w:r>
@@ -24101,7 +24198,7 @@
         </w:rPr>
         <w:t>[9]</w:t>
       </w:r>
-      <w:bookmarkEnd w:id="53"/>
+      <w:bookmarkEnd w:id="59"/>
     </w:p>
     <w:p>
       <w:pPr>
@@ -24220,7 +24317,7 @@
           </w:rPr>
           <m:t xml:space="preserve">=0.42,           </m:t>
         </m:r>
-        <w:bookmarkStart w:id="54" w:name="_Hlk107334229"/>
+        <w:bookmarkStart w:id="60" w:name="_Hlk107334229"/>
         <m:sSub>
           <m:sSubPr>
             <m:ctrlPr>
@@ -24261,7 +24358,7 @@
           </w:rPr>
           <m:t>=0.18 m</m:t>
         </m:r>
-        <w:bookmarkEnd w:id="54"/>
+        <w:bookmarkEnd w:id="60"/>
         <m:r>
           <w:rPr>
             <w:rFonts w:ascii="Cambria Math" w:hAnsi="Cambria Math" w:cstheme="minorHAnsi"/>
@@ -24346,8 +24443,8 @@
         </w:rPr>
         <w:t>4.1.8. Spraying Mechanism</w:t>
       </w:r>
-      <w:bookmarkEnd w:id="48"/>
-      <w:bookmarkEnd w:id="49"/>
+      <w:bookmarkEnd w:id="53"/>
+      <w:bookmarkEnd w:id="54"/>
     </w:p>
     <w:p>
       <w:pPr>
@@ -24366,7 +24463,7 @@
           <w:shd w:val="clear" w:color="auto" w:fill="FFFFFF"/>
         </w:rPr>
       </w:pPr>
-      <w:bookmarkStart w:id="55" w:name="_Toc107471641"/>
+      <w:bookmarkStart w:id="61" w:name="_Toc107471641"/>
       <w:r>
         <w:rPr>
           <w:rFonts w:asciiTheme="majorHAnsi" w:eastAsiaTheme="majorEastAsia" w:hAnsiTheme="majorHAnsi" w:cstheme="majorBidi"/>
@@ -24379,7 +24476,7 @@
         </w:rPr>
         <w:t>4.1.8.1. Spray Nozzle</w:t>
       </w:r>
-      <w:bookmarkEnd w:id="55"/>
+      <w:bookmarkEnd w:id="61"/>
     </w:p>
     <w:p>
       <w:pPr>
@@ -24714,7 +24811,7 @@
           <w:szCs w:val="18"/>
         </w:rPr>
       </w:pPr>
-      <w:bookmarkStart w:id="56" w:name="_Toc107471577"/>
+      <w:bookmarkStart w:id="62" w:name="_Toc107471577"/>
       <w:r>
         <w:rPr>
           <w:rFonts w:ascii="Times New Roman" w:eastAsia="Times New Roman" w:hAnsi="Times New Roman" w:cs="Times New Roman"/>
@@ -24794,7 +24891,7 @@
         </w:rPr>
         <w:t>. Spray Nozzle specifications.</w:t>
       </w:r>
-      <w:bookmarkEnd w:id="56"/>
+      <w:bookmarkEnd w:id="62"/>
     </w:p>
     <w:p>
       <w:pPr>
@@ -24825,7 +24922,7 @@
           <w:shd w:val="clear" w:color="auto" w:fill="FFFFFF"/>
         </w:rPr>
       </w:pPr>
-      <w:bookmarkStart w:id="57" w:name="_Toc107471642"/>
+      <w:bookmarkStart w:id="63" w:name="_Toc107471642"/>
       <w:r>
         <w:rPr>
           <w:rFonts w:asciiTheme="majorHAnsi" w:eastAsiaTheme="majorEastAsia" w:hAnsiTheme="majorHAnsi" w:cstheme="majorBidi"/>
@@ -24838,7 +24935,7 @@
         </w:rPr>
         <w:t>4.1.8.2. Micro Diaphragm Pump</w:t>
       </w:r>
-      <w:bookmarkEnd w:id="57"/>
+      <w:bookmarkEnd w:id="63"/>
     </w:p>
     <w:p>
       <w:pPr>
@@ -25266,7 +25363,7 @@
           <w:szCs w:val="18"/>
         </w:rPr>
       </w:pPr>
-      <w:bookmarkStart w:id="58" w:name="_Toc107471578"/>
+      <w:bookmarkStart w:id="64" w:name="_Toc107471578"/>
       <w:r>
         <w:rPr>
           <w:rFonts w:ascii="Times New Roman" w:eastAsia="Times New Roman" w:hAnsi="Times New Roman" w:cs="Times New Roman"/>
@@ -25346,7 +25443,7 @@
         </w:rPr>
         <w:t>. Pump specifications</w:t>
       </w:r>
-      <w:bookmarkEnd w:id="58"/>
+      <w:bookmarkEnd w:id="64"/>
     </w:p>
     <w:p>
       <w:pPr>
@@ -25376,8 +25473,8 @@
           <w:szCs w:val="26"/>
         </w:rPr>
       </w:pPr>
-      <w:bookmarkStart w:id="59" w:name="_Toc107325175"/>
-      <w:bookmarkStart w:id="60" w:name="_Toc107471643"/>
+      <w:bookmarkStart w:id="65" w:name="_Toc107325175"/>
+      <w:bookmarkStart w:id="66" w:name="_Toc107471643"/>
       <w:r>
         <w:rPr>
           <w:rFonts w:eastAsiaTheme="majorEastAsia" w:cstheme="minorHAnsi"/>
@@ -25389,8 +25486,8 @@
         <w:lastRenderedPageBreak/>
         <w:t>4.2. Aerodynamic Analysis</w:t>
       </w:r>
-      <w:bookmarkEnd w:id="59"/>
-      <w:bookmarkEnd w:id="60"/>
+      <w:bookmarkEnd w:id="65"/>
+      <w:bookmarkEnd w:id="66"/>
       <w:r>
         <w:rPr>
           <w:rFonts w:eastAsiaTheme="majorEastAsia" w:cstheme="minorHAnsi"/>
@@ -25417,7 +25514,7 @@
           <w:szCs w:val="24"/>
         </w:rPr>
       </w:pPr>
-      <w:bookmarkStart w:id="61" w:name="_Toc107471644"/>
+      <w:bookmarkStart w:id="67" w:name="_Toc107471644"/>
       <w:r>
         <w:rPr>
           <w:rFonts w:asciiTheme="majorHAnsi" w:eastAsiaTheme="majorEastAsia" w:hAnsiTheme="majorHAnsi" w:cstheme="majorBidi"/>
@@ -25428,7 +25525,7 @@
         </w:rPr>
         <w:t>4.2.1. Airfoil Analysis</w:t>
       </w:r>
-      <w:bookmarkEnd w:id="61"/>
+      <w:bookmarkEnd w:id="67"/>
     </w:p>
     <w:p>
       <w:pPr>
@@ -25494,22 +25591,35 @@
                                 <w:szCs w:val="20"/>
                               </w:rPr>
                             </w:pPr>
-                            <w:bookmarkStart w:id="62" w:name="_Toc107471607"/>
+                            <w:bookmarkStart w:id="68" w:name="_Toc107471607"/>
                             <w:r>
                               <w:t xml:space="preserve">Figure </w:t>
                             </w:r>
-                            <w:fldSimple w:instr=" SEQ Figure \* ARABIC ">
-                              <w:r>
-                                <w:rPr>
-                                  <w:noProof/>
-                                </w:rPr>
-                                <w:t>11</w:t>
-                              </w:r>
-                            </w:fldSimple>
+                            <w:r>
+                              <w:fldChar w:fldCharType="begin"/>
+                            </w:r>
+                            <w:r>
+                              <w:instrText xml:space="preserve"> SEQ Figure \* ARABIC </w:instrText>
+                            </w:r>
+                            <w:r>
+                              <w:fldChar w:fldCharType="separate"/>
+                            </w:r>
+                            <w:r>
+                              <w:rPr>
+                                <w:noProof/>
+                              </w:rPr>
+                              <w:t>11</w:t>
+                            </w:r>
+                            <w:r>
+                              <w:rPr>
+                                <w:noProof/>
+                              </w:rPr>
+                              <w:fldChar w:fldCharType="end"/>
+                            </w:r>
                             <w:r>
                               <w:t>. Velocity contour from CFD Analysis for chosen airfoil configuration.</w:t>
                             </w:r>
-                            <w:bookmarkEnd w:id="62"/>
+                            <w:bookmarkEnd w:id="68"/>
                           </w:p>
                         </w:txbxContent>
                       </wps:txbx>
@@ -25699,22 +25809,35 @@
                                 <w:szCs w:val="20"/>
                               </w:rPr>
                             </w:pPr>
-                            <w:bookmarkStart w:id="63" w:name="_Toc107471608"/>
+                            <w:bookmarkStart w:id="70" w:name="_Toc107471608"/>
                             <w:r>
                               <w:t xml:space="preserve">Figure </w:t>
                             </w:r>
-                            <w:fldSimple w:instr=" SEQ Figure \* ARABIC ">
-                              <w:r>
-                                <w:rPr>
-                                  <w:noProof/>
-                                </w:rPr>
-                                <w:t>12</w:t>
-                              </w:r>
-                            </w:fldSimple>
+                            <w:r>
+                              <w:fldChar w:fldCharType="begin"/>
+                            </w:r>
+                            <w:r>
+                              <w:instrText xml:space="preserve"> SEQ Figure \* ARABIC </w:instrText>
+                            </w:r>
+                            <w:r>
+                              <w:fldChar w:fldCharType="separate"/>
+                            </w:r>
+                            <w:r>
+                              <w:rPr>
+                                <w:noProof/>
+                              </w:rPr>
+                              <w:t>12</w:t>
+                            </w:r>
+                            <w:r>
+                              <w:rPr>
+                                <w:noProof/>
+                              </w:rPr>
+                              <w:fldChar w:fldCharType="end"/>
+                            </w:r>
                             <w:r>
                               <w:t>. CFD lift force values.</w:t>
                             </w:r>
-                            <w:bookmarkEnd w:id="63"/>
+                            <w:bookmarkEnd w:id="70"/>
                           </w:p>
                         </w:txbxContent>
                       </wps:txbx>
@@ -25890,7 +26013,7 @@
         </w:rPr>
         <w:t>.</w:t>
       </w:r>
-      <w:bookmarkStart w:id="64" w:name="_Toc107471645"/>
+      <w:bookmarkStart w:id="72" w:name="_Toc107471645"/>
     </w:p>
     <w:p>
       <w:pPr>
@@ -25917,7 +26040,7 @@
         </w:rPr>
         <w:t>4.2.2. Wing And Fuselage Analysis</w:t>
       </w:r>
-      <w:bookmarkEnd w:id="64"/>
+      <w:bookmarkEnd w:id="72"/>
     </w:p>
     <w:p>
       <w:pPr>
@@ -26289,22 +26412,35 @@
                                 <w:szCs w:val="20"/>
                               </w:rPr>
                             </w:pPr>
-                            <w:bookmarkStart w:id="65" w:name="_Toc107471609"/>
+                            <w:bookmarkStart w:id="73" w:name="_Toc107471609"/>
                             <w:r>
                               <w:t xml:space="preserve">Figure </w:t>
                             </w:r>
-                            <w:fldSimple w:instr=" SEQ Figure \* ARABIC ">
-                              <w:r>
-                                <w:rPr>
-                                  <w:noProof/>
-                                </w:rPr>
-                                <w:t>13</w:t>
-                              </w:r>
-                            </w:fldSimple>
+                            <w:r>
+                              <w:fldChar w:fldCharType="begin"/>
+                            </w:r>
+                            <w:r>
+                              <w:instrText xml:space="preserve"> SEQ Figure \* ARABIC </w:instrText>
+                            </w:r>
+                            <w:r>
+                              <w:fldChar w:fldCharType="separate"/>
+                            </w:r>
+                            <w:r>
+                              <w:rPr>
+                                <w:noProof/>
+                              </w:rPr>
+                              <w:t>13</w:t>
+                            </w:r>
+                            <w:r>
+                              <w:rPr>
+                                <w:noProof/>
+                              </w:rPr>
+                              <w:fldChar w:fldCharType="end"/>
+                            </w:r>
                             <w:r>
                               <w:t>. Model Used for 3D CFD simulation.</w:t>
                             </w:r>
-                            <w:bookmarkEnd w:id="65"/>
+                            <w:bookmarkEnd w:id="73"/>
                           </w:p>
                         </w:txbxContent>
                       </wps:txbx>
@@ -26432,22 +26568,35 @@
                                 <w:szCs w:val="20"/>
                               </w:rPr>
                             </w:pPr>
-                            <w:bookmarkStart w:id="66" w:name="_Toc107471610"/>
+                            <w:bookmarkStart w:id="75" w:name="_Toc107471610"/>
                             <w:r>
                               <w:t xml:space="preserve">Figure </w:t>
                             </w:r>
-                            <w:fldSimple w:instr=" SEQ Figure \* ARABIC ">
-                              <w:r>
-                                <w:rPr>
-                                  <w:noProof/>
-                                </w:rPr>
-                                <w:t>14</w:t>
-                              </w:r>
-                            </w:fldSimple>
+                            <w:r>
+                              <w:fldChar w:fldCharType="begin"/>
+                            </w:r>
+                            <w:r>
+                              <w:instrText xml:space="preserve"> SEQ Figure \* ARABIC </w:instrText>
+                            </w:r>
+                            <w:r>
+                              <w:fldChar w:fldCharType="separate"/>
+                            </w:r>
+                            <w:r>
+                              <w:rPr>
+                                <w:noProof/>
+                              </w:rPr>
+                              <w:t>14</w:t>
+                            </w:r>
+                            <w:r>
+                              <w:rPr>
+                                <w:noProof/>
+                              </w:rPr>
+                              <w:fldChar w:fldCharType="end"/>
+                            </w:r>
                             <w:r>
                               <w:t>.Pressure contour from CFD simulation of test model.</w:t>
                             </w:r>
-                            <w:bookmarkEnd w:id="66"/>
+                            <w:bookmarkEnd w:id="75"/>
                           </w:p>
                         </w:txbxContent>
                       </wps:txbx>
@@ -26583,22 +26732,35 @@
                                 <w:szCs w:val="20"/>
                               </w:rPr>
                             </w:pPr>
-                            <w:bookmarkStart w:id="67" w:name="_Toc107471611"/>
+                            <w:bookmarkStart w:id="77" w:name="_Toc107471611"/>
                             <w:r>
                               <w:t xml:space="preserve">Figure </w:t>
                             </w:r>
-                            <w:fldSimple w:instr=" SEQ Figure \* ARABIC ">
-                              <w:r>
-                                <w:rPr>
-                                  <w:noProof/>
-                                </w:rPr>
-                                <w:t>15</w:t>
-                              </w:r>
-                            </w:fldSimple>
+                            <w:r>
+                              <w:fldChar w:fldCharType="begin"/>
+                            </w:r>
+                            <w:r>
+                              <w:instrText xml:space="preserve"> SEQ Figure \* ARABIC </w:instrText>
+                            </w:r>
+                            <w:r>
+                              <w:fldChar w:fldCharType="separate"/>
+                            </w:r>
+                            <w:r>
+                              <w:rPr>
+                                <w:noProof/>
+                              </w:rPr>
+                              <w:t>15</w:t>
+                            </w:r>
+                            <w:r>
+                              <w:rPr>
+                                <w:noProof/>
+                              </w:rPr>
+                              <w:fldChar w:fldCharType="end"/>
+                            </w:r>
                             <w:r>
                               <w:t>. CFD results for forces along x-axis (drag).</w:t>
                             </w:r>
-                            <w:bookmarkEnd w:id="67"/>
+                            <w:bookmarkEnd w:id="77"/>
                           </w:p>
                         </w:txbxContent>
                       </wps:txbx>
@@ -26785,22 +26947,35 @@
                                 <w:szCs w:val="20"/>
                               </w:rPr>
                             </w:pPr>
-                            <w:bookmarkStart w:id="68" w:name="_Toc107471612"/>
+                            <w:bookmarkStart w:id="79" w:name="_Toc107471612"/>
                             <w:r>
                               <w:t xml:space="preserve">Figure </w:t>
                             </w:r>
-                            <w:fldSimple w:instr=" SEQ Figure \* ARABIC ">
-                              <w:r>
-                                <w:rPr>
-                                  <w:noProof/>
-                                </w:rPr>
-                                <w:t>16</w:t>
-                              </w:r>
-                            </w:fldSimple>
+                            <w:r>
+                              <w:fldChar w:fldCharType="begin"/>
+                            </w:r>
+                            <w:r>
+                              <w:instrText xml:space="preserve"> SEQ Figure \* ARABIC </w:instrText>
+                            </w:r>
+                            <w:r>
+                              <w:fldChar w:fldCharType="separate"/>
+                            </w:r>
+                            <w:r>
+                              <w:rPr>
+                                <w:noProof/>
+                              </w:rPr>
+                              <w:t>16</w:t>
+                            </w:r>
+                            <w:r>
+                              <w:rPr>
+                                <w:noProof/>
+                              </w:rPr>
+                              <w:fldChar w:fldCharType="end"/>
+                            </w:r>
                             <w:r>
                               <w:t>. CFD for forces along y-axis (lift).</w:t>
                             </w:r>
-                            <w:bookmarkEnd w:id="68"/>
+                            <w:bookmarkEnd w:id="79"/>
                           </w:p>
                         </w:txbxContent>
                       </wps:txbx>
@@ -26964,7 +27139,7 @@
           <w:szCs w:val="24"/>
         </w:rPr>
       </w:pPr>
-      <w:bookmarkStart w:id="69" w:name="_Toc107471646"/>
+      <w:bookmarkStart w:id="81" w:name="_Toc107471646"/>
       <w:r>
         <w:rPr>
           <w:rFonts w:asciiTheme="majorHAnsi" w:eastAsiaTheme="majorEastAsia" w:hAnsiTheme="majorHAnsi" w:cstheme="majorBidi"/>
@@ -26976,7 +27151,7 @@
         <w:lastRenderedPageBreak/>
         <w:t>4.2.3. Tail Analysis</w:t>
       </w:r>
-      <w:bookmarkEnd w:id="69"/>
+      <w:bookmarkEnd w:id="81"/>
     </w:p>
     <w:p>
       <w:pPr>
@@ -27483,8 +27658,8 @@
           <w:szCs w:val="26"/>
         </w:rPr>
       </w:pPr>
-      <w:bookmarkStart w:id="70" w:name="_Toc107471647"/>
-      <w:bookmarkStart w:id="71" w:name="_Toc107325176"/>
+      <w:bookmarkStart w:id="82" w:name="_Toc107471647"/>
+      <w:bookmarkStart w:id="83" w:name="_Toc107325176"/>
       <w:r>
         <w:rPr>
           <w:rFonts w:asciiTheme="majorHAnsi" w:eastAsiaTheme="majorEastAsia" w:hAnsiTheme="majorHAnsi" w:cstheme="majorHAnsi"/>
@@ -27495,7 +27670,7 @@
         </w:rPr>
         <w:t>4.3. Structural Analysis</w:t>
       </w:r>
-      <w:bookmarkEnd w:id="70"/>
+      <w:bookmarkEnd w:id="82"/>
       <w:r>
         <w:rPr>
           <w:rFonts w:asciiTheme="majorHAnsi" w:eastAsiaTheme="majorEastAsia" w:hAnsiTheme="majorHAnsi" w:cstheme="majorHAnsi"/>
@@ -27506,7 +27681,7 @@
         </w:rPr>
         <w:t xml:space="preserve"> </w:t>
       </w:r>
-      <w:bookmarkEnd w:id="71"/>
+      <w:bookmarkEnd w:id="83"/>
     </w:p>
     <w:p>
       <w:pPr>
@@ -27570,14 +27745,27 @@
                             <w:r>
                               <w:t xml:space="preserve">Figure </w:t>
                             </w:r>
-                            <w:fldSimple w:instr=" SEQ Figure \* ARABIC ">
-                              <w:r>
-                                <w:rPr>
-                                  <w:noProof/>
-                                </w:rPr>
-                                <w:t>17</w:t>
-                              </w:r>
-                            </w:fldSimple>
+                            <w:r>
+                              <w:fldChar w:fldCharType="begin"/>
+                            </w:r>
+                            <w:r>
+                              <w:instrText xml:space="preserve"> SEQ Figure \* ARABIC </w:instrText>
+                            </w:r>
+                            <w:r>
+                              <w:fldChar w:fldCharType="separate"/>
+                            </w:r>
+                            <w:r>
+                              <w:rPr>
+                                <w:noProof/>
+                              </w:rPr>
+                              <w:t>17</w:t>
+                            </w:r>
+                            <w:r>
+                              <w:rPr>
+                                <w:noProof/>
+                              </w:rPr>
+                              <w:fldChar w:fldCharType="end"/>
+                            </w:r>
                             <w:r>
                               <w:t>. Airfoil Section from wing CAD model.</w:t>
                             </w:r>
@@ -28888,8 +29076,8 @@
           <w:docGrid w:linePitch="360"/>
         </w:sectPr>
       </w:pPr>
-      <w:bookmarkStart w:id="72" w:name="_Toc107325177"/>
-      <w:bookmarkStart w:id="73" w:name="_Toc107471648"/>
+      <w:bookmarkStart w:id="84" w:name="_Toc107325177"/>
+      <w:bookmarkStart w:id="85" w:name="_Toc107471648"/>
     </w:p>
     <w:p>
       <w:pPr>
@@ -28916,8 +29104,8 @@
         </w:rPr>
         <w:t>4.4. Performance &amp; Dynamic Analysis</w:t>
       </w:r>
-      <w:bookmarkEnd w:id="72"/>
-      <w:bookmarkEnd w:id="73"/>
+      <w:bookmarkEnd w:id="84"/>
+      <w:bookmarkEnd w:id="85"/>
       <w:r>
         <w:rPr>
           <w:rFonts w:asciiTheme="majorHAnsi" w:eastAsiaTheme="majorEastAsia" w:hAnsiTheme="majorHAnsi" w:cstheme="majorHAnsi"/>
@@ -28944,7 +29132,7 @@
           <w:szCs w:val="24"/>
         </w:rPr>
       </w:pPr>
-      <w:bookmarkStart w:id="74" w:name="_Toc107471649"/>
+      <w:bookmarkStart w:id="86" w:name="_Toc107471649"/>
       <w:r>
         <w:rPr>
           <w:rFonts w:asciiTheme="majorHAnsi" w:eastAsiaTheme="majorEastAsia" w:hAnsiTheme="majorHAnsi" w:cstheme="majorBidi"/>
@@ -28955,7 +29143,7 @@
         </w:rPr>
         <w:t>4.4.1. Vertical Flight</w:t>
       </w:r>
-      <w:bookmarkEnd w:id="74"/>
+      <w:bookmarkEnd w:id="86"/>
     </w:p>
     <w:p>
       <w:pPr>
@@ -28964,7 +29152,7 @@
           <w:color w:val="595959" w:themeColor="text1" w:themeTint="A6"/>
         </w:rPr>
       </w:pPr>
-      <w:bookmarkStart w:id="75" w:name="_Toc107447125"/>
+      <w:bookmarkStart w:id="87" w:name="_Toc107447125"/>
       <w:r>
         <w:rPr>
           <w:color w:val="595959" w:themeColor="text1" w:themeTint="A6"/>
@@ -28977,7 +29165,7 @@
         </w:rPr>
         <w:t>Assumptions</w:t>
       </w:r>
-      <w:bookmarkEnd w:id="75"/>
+      <w:bookmarkEnd w:id="87"/>
     </w:p>
     <w:p>
       <w:pPr>
@@ -29011,7 +29199,7 @@
           <w:color w:val="595959" w:themeColor="text1" w:themeTint="A6"/>
         </w:rPr>
       </w:pPr>
-      <w:bookmarkStart w:id="76" w:name="_Toc107447126"/>
+      <w:bookmarkStart w:id="88" w:name="_Toc107447126"/>
       <w:r>
         <w:rPr>
           <w:color w:val="595959" w:themeColor="text1" w:themeTint="A6"/>
@@ -29024,7 +29212,7 @@
         </w:rPr>
         <w:t>Mathematical Model</w:t>
       </w:r>
-      <w:bookmarkEnd w:id="76"/>
+      <w:bookmarkEnd w:id="88"/>
     </w:p>
     <w:p>
       <w:pPr>
@@ -29165,22 +29353,38 @@
                                 <w:noProof/>
                               </w:rPr>
                             </w:pPr>
-                            <w:bookmarkStart w:id="77" w:name="_Toc107451195"/>
+                            <w:bookmarkStart w:id="89" w:name="_Toc107451195"/>
                             <w:r>
                               <w:t xml:space="preserve">Table </w:t>
                             </w:r>
-                            <w:fldSimple w:instr=" SEQ Table \* ARABIC ">
-                              <w:r>
-                                <w:rPr>
-                                  <w:noProof/>
-                                </w:rPr>
-                                <w:t>6</w:t>
-                              </w:r>
-                            </w:fldSimple>
+                            <w:r>
+                              <w:fldChar w:fldCharType="begin"/>
+                            </w:r>
+                            <w:r>
+                              <w:instrText xml:space="preserve"> SEQ Table \* A</w:instrText>
+                            </w:r>
+                            <w:r>
+                              <w:instrText xml:space="preserve">RABIC </w:instrText>
+                            </w:r>
+                            <w:r>
+                              <w:fldChar w:fldCharType="separate"/>
+                            </w:r>
+                            <w:r>
+                              <w:rPr>
+                                <w:noProof/>
+                              </w:rPr>
+                              <w:t>6</w:t>
+                            </w:r>
+                            <w:r>
+                              <w:rPr>
+                                <w:noProof/>
+                              </w:rPr>
+                              <w:fldChar w:fldCharType="end"/>
+                            </w:r>
                             <w:r>
                               <w:t>. Vertical Flight Energy consumption</w:t>
                             </w:r>
-                            <w:bookmarkEnd w:id="77"/>
+                            <w:bookmarkEnd w:id="89"/>
                           </w:p>
                         </w:txbxContent>
                       </wps:txbx>
@@ -29218,7 +29422,10 @@
                         <w:fldChar w:fldCharType="begin"/>
                       </w:r>
                       <w:r>
-                        <w:instrText xml:space="preserve"> SEQ Table \* ARABIC </w:instrText>
+                        <w:instrText xml:space="preserve"> SEQ Table \* A</w:instrText>
+                      </w:r>
+                      <w:r>
+                        <w:instrText xml:space="preserve">RABIC </w:instrText>
                       </w:r>
                       <w:r>
                         <w:fldChar w:fldCharType="separate"/>
@@ -29333,7 +29540,7 @@
           <w:color w:val="auto"/>
         </w:rPr>
       </w:pPr>
-      <w:bookmarkStart w:id="78" w:name="_Toc107447127"/>
+      <w:bookmarkStart w:id="91" w:name="_Toc107447127"/>
       <w:r>
         <w:rPr>
           <w:b/>
@@ -29350,7 +29557,7 @@
         </w:rPr>
         <w:t>Horizontal Flight</w:t>
       </w:r>
-      <w:bookmarkEnd w:id="78"/>
+      <w:bookmarkEnd w:id="91"/>
     </w:p>
     <w:p>
       <w:pPr>
@@ -29516,22 +29723,35 @@
           <w:szCs w:val="22"/>
         </w:rPr>
       </w:pPr>
-      <w:bookmarkStart w:id="79" w:name="_Toc107451196"/>
+      <w:bookmarkStart w:id="92" w:name="_Toc107451196"/>
       <w:r>
         <w:t xml:space="preserve">Table </w:t>
       </w:r>
-      <w:fldSimple w:instr=" SEQ Table \* ARABIC ">
-        <w:r>
-          <w:rPr>
-            <w:noProof/>
-          </w:rPr>
-          <w:t>7</w:t>
-        </w:r>
-      </w:fldSimple>
+      <w:r>
+        <w:fldChar w:fldCharType="begin"/>
+      </w:r>
+      <w:r>
+        <w:instrText xml:space="preserve"> SEQ Table \* ARABIC </w:instrText>
+      </w:r>
+      <w:r>
+        <w:fldChar w:fldCharType="separate"/>
+      </w:r>
+      <w:r>
+        <w:rPr>
+          <w:noProof/>
+        </w:rPr>
+        <w:t>7</w:t>
+      </w:r>
+      <w:r>
+        <w:rPr>
+          <w:noProof/>
+        </w:rPr>
+        <w:fldChar w:fldCharType="end"/>
+      </w:r>
       <w:r>
         <w:t>. Horizontal Flight performance.</w:t>
       </w:r>
-      <w:bookmarkEnd w:id="79"/>
+      <w:bookmarkEnd w:id="92"/>
     </w:p>
     <w:p>
       <w:pPr>
@@ -29543,7 +29763,7 @@
           <w:color w:val="auto"/>
         </w:rPr>
       </w:pPr>
-      <w:bookmarkStart w:id="80" w:name="_Toc107447128"/>
+      <w:bookmarkStart w:id="93" w:name="_Toc107447128"/>
       <w:r>
         <w:rPr>
           <w:b/>
@@ -29561,7 +29781,7 @@
         </w:rPr>
         <w:t>Rotors Transition State</w:t>
       </w:r>
-      <w:bookmarkEnd w:id="80"/>
+      <w:bookmarkEnd w:id="93"/>
     </w:p>
     <w:p>
       <w:pPr>
@@ -29570,7 +29790,7 @@
           <w:color w:val="595959" w:themeColor="text1" w:themeTint="A6"/>
         </w:rPr>
       </w:pPr>
-      <w:bookmarkStart w:id="81" w:name="_Toc107447129"/>
+      <w:bookmarkStart w:id="94" w:name="_Toc107447129"/>
       <w:r>
         <w:rPr>
           <w:color w:val="595959" w:themeColor="text1" w:themeTint="A6"/>
@@ -29583,7 +29803,7 @@
         </w:rPr>
         <w:t>Conventions</w:t>
       </w:r>
-      <w:bookmarkEnd w:id="81"/>
+      <w:bookmarkEnd w:id="94"/>
     </w:p>
     <w:p>
       <w:pPr>
@@ -29649,7 +29869,7 @@
           <w:color w:val="595959" w:themeColor="text1" w:themeTint="A6"/>
         </w:rPr>
       </w:pPr>
-      <w:bookmarkStart w:id="82" w:name="_Toc107447130"/>
+      <w:bookmarkStart w:id="95" w:name="_Toc107447130"/>
       <w:r>
         <w:rPr>
           <w:color w:val="595959" w:themeColor="text1" w:themeTint="A6"/>
@@ -29662,7 +29882,7 @@
         </w:rPr>
         <w:t>Mathematical Model</w:t>
       </w:r>
-      <w:bookmarkEnd w:id="82"/>
+      <w:bookmarkEnd w:id="95"/>
     </w:p>
     <w:p>
       <w:pPr>
@@ -29794,22 +30014,35 @@
                                 <w:noProof/>
                               </w:rPr>
                             </w:pPr>
-                            <w:bookmarkStart w:id="83" w:name="_Toc107451197"/>
+                            <w:bookmarkStart w:id="96" w:name="_Toc107451197"/>
                             <w:r>
                               <w:t xml:space="preserve">Table </w:t>
                             </w:r>
-                            <w:fldSimple w:instr=" SEQ Table \* ARABIC ">
-                              <w:r>
-                                <w:rPr>
-                                  <w:noProof/>
-                                </w:rPr>
-                                <w:t>8</w:t>
-                              </w:r>
-                            </w:fldSimple>
+                            <w:r>
+                              <w:fldChar w:fldCharType="begin"/>
+                            </w:r>
+                            <w:r>
+                              <w:instrText xml:space="preserve"> SEQ Table \* ARABIC </w:instrText>
+                            </w:r>
+                            <w:r>
+                              <w:fldChar w:fldCharType="separate"/>
+                            </w:r>
+                            <w:r>
+                              <w:rPr>
+                                <w:noProof/>
+                              </w:rPr>
+                              <w:t>8</w:t>
+                            </w:r>
+                            <w:r>
+                              <w:rPr>
+                                <w:noProof/>
+                              </w:rPr>
+                              <w:fldChar w:fldCharType="end"/>
+                            </w:r>
                             <w:r>
                               <w:t>. Vector Diagram for Transition state forces.</w:t>
                             </w:r>
-                            <w:bookmarkEnd w:id="83"/>
+                            <w:bookmarkEnd w:id="96"/>
                           </w:p>
                         </w:txbxContent>
                       </wps:txbx>
@@ -31375,22 +31608,35 @@
           <w:szCs w:val="22"/>
         </w:rPr>
       </w:pPr>
-      <w:bookmarkStart w:id="84" w:name="_Toc107451198"/>
+      <w:bookmarkStart w:id="98" w:name="_Toc107451198"/>
       <w:r>
         <w:t xml:space="preserve">Table </w:t>
       </w:r>
-      <w:fldSimple w:instr=" SEQ Table \* ARABIC ">
-        <w:r>
-          <w:rPr>
-            <w:noProof/>
-          </w:rPr>
-          <w:t>9</w:t>
-        </w:r>
-      </w:fldSimple>
+      <w:r>
+        <w:fldChar w:fldCharType="begin"/>
+      </w:r>
+      <w:r>
+        <w:instrText xml:space="preserve"> SEQ Table \* ARABIC </w:instrText>
+      </w:r>
+      <w:r>
+        <w:fldChar w:fldCharType="separate"/>
+      </w:r>
+      <w:r>
+        <w:rPr>
+          <w:noProof/>
+        </w:rPr>
+        <w:t>9</w:t>
+      </w:r>
+      <w:r>
+        <w:rPr>
+          <w:noProof/>
+        </w:rPr>
+        <w:fldChar w:fldCharType="end"/>
+      </w:r>
       <w:r>
         <w:t>. Transition state performance values.</w:t>
       </w:r>
-      <w:bookmarkEnd w:id="84"/>
+      <w:bookmarkEnd w:id="98"/>
     </w:p>
     <w:p>
       <w:pPr>
@@ -31503,22 +31749,35 @@
                                 <w:noProof/>
                               </w:rPr>
                             </w:pPr>
-                            <w:bookmarkStart w:id="85" w:name="_Toc107451123"/>
+                            <w:bookmarkStart w:id="99" w:name="_Toc107451123"/>
                             <w:r>
                               <w:t xml:space="preserve">Figure </w:t>
                             </w:r>
-                            <w:fldSimple w:instr=" SEQ Figure \* ARABIC ">
-                              <w:r>
-                                <w:rPr>
-                                  <w:noProof/>
-                                </w:rPr>
-                                <w:t>18</w:t>
-                              </w:r>
-                            </w:fldSimple>
+                            <w:r>
+                              <w:fldChar w:fldCharType="begin"/>
+                            </w:r>
+                            <w:r>
+                              <w:instrText xml:space="preserve"> SEQ Figure \* ARABIC </w:instrText>
+                            </w:r>
+                            <w:r>
+                              <w:fldChar w:fldCharType="separate"/>
+                            </w:r>
+                            <w:r>
+                              <w:rPr>
+                                <w:noProof/>
+                              </w:rPr>
+                              <w:t>18</w:t>
+                            </w:r>
+                            <w:r>
+                              <w:rPr>
+                                <w:noProof/>
+                              </w:rPr>
+                              <w:fldChar w:fldCharType="end"/>
+                            </w:r>
                             <w:r>
                               <w:t>. Drag and velocity variation over time.</w:t>
                             </w:r>
-                            <w:bookmarkEnd w:id="85"/>
+                            <w:bookmarkEnd w:id="99"/>
                           </w:p>
                         </w:txbxContent>
                       </wps:txbx>
@@ -31731,22 +31990,35 @@
       <w:r>
         <w:t xml:space="preserve">            </w:t>
       </w:r>
-      <w:bookmarkStart w:id="86" w:name="_Toc107451124"/>
+      <w:bookmarkStart w:id="101" w:name="_Toc107451124"/>
       <w:r>
         <w:t xml:space="preserve">Figure </w:t>
       </w:r>
-      <w:fldSimple w:instr=" SEQ Figure \* ARABIC ">
-        <w:r>
-          <w:rPr>
-            <w:noProof/>
-          </w:rPr>
-          <w:t>19</w:t>
-        </w:r>
-      </w:fldSimple>
+      <w:r>
+        <w:fldChar w:fldCharType="begin"/>
+      </w:r>
+      <w:r>
+        <w:instrText xml:space="preserve"> SEQ Figure \* ARABIC </w:instrText>
+      </w:r>
+      <w:r>
+        <w:fldChar w:fldCharType="separate"/>
+      </w:r>
+      <w:r>
+        <w:rPr>
+          <w:noProof/>
+        </w:rPr>
+        <w:t>19</w:t>
+      </w:r>
+      <w:r>
+        <w:rPr>
+          <w:noProof/>
+        </w:rPr>
+        <w:fldChar w:fldCharType="end"/>
+      </w:r>
       <w:r>
         <w:t>. Thrust variation over time.</w:t>
       </w:r>
-      <w:bookmarkEnd w:id="86"/>
+      <w:bookmarkEnd w:id="101"/>
     </w:p>
     <w:p>
       <w:pPr>
@@ -31767,8 +32039,8 @@
         </w:rPr>
         <w:t xml:space="preserve"> </w:t>
       </w:r>
-      <w:bookmarkStart w:id="87" w:name="_Toc107471656"/>
-      <w:bookmarkStart w:id="88" w:name="_Toc107325178"/>
+      <w:bookmarkStart w:id="102" w:name="_Toc107471656"/>
+      <w:bookmarkStart w:id="103" w:name="_Toc107325178"/>
       <w:r>
         <w:rPr>
           <w:rFonts w:asciiTheme="majorHAnsi" w:hAnsiTheme="majorHAnsi" w:cstheme="majorHAnsi"/>
@@ -31779,7 +32051,7 @@
         </w:rPr>
         <w:t>4.5. Weight Analysis</w:t>
       </w:r>
-      <w:bookmarkEnd w:id="87"/>
+      <w:bookmarkEnd w:id="102"/>
       <w:r>
         <w:rPr>
           <w:rFonts w:asciiTheme="majorHAnsi" w:hAnsiTheme="majorHAnsi" w:cstheme="majorHAnsi"/>
@@ -31790,7 +32062,7 @@
         </w:rPr>
         <w:t xml:space="preserve"> </w:t>
       </w:r>
-      <w:bookmarkEnd w:id="88"/>
+      <w:bookmarkEnd w:id="103"/>
     </w:p>
     <w:p>
       <w:pPr>
@@ -31910,22 +32182,35 @@
                                 <w:rFonts w:cstheme="minorHAnsi"/>
                               </w:rPr>
                             </w:pPr>
-                            <w:bookmarkStart w:id="89" w:name="_Toc107471583"/>
+                            <w:bookmarkStart w:id="104" w:name="_Toc107471583"/>
                             <w:r>
                               <w:t xml:space="preserve">Table </w:t>
                             </w:r>
-                            <w:fldSimple w:instr=" SEQ Table \* ARABIC ">
-                              <w:r>
-                                <w:rPr>
-                                  <w:noProof/>
-                                </w:rPr>
-                                <w:t>10</w:t>
-                              </w:r>
-                            </w:fldSimple>
+                            <w:r>
+                              <w:fldChar w:fldCharType="begin"/>
+                            </w:r>
+                            <w:r>
+                              <w:instrText xml:space="preserve"> SEQ Table \* ARABIC </w:instrText>
+                            </w:r>
+                            <w:r>
+                              <w:fldChar w:fldCharType="separate"/>
+                            </w:r>
+                            <w:r>
+                              <w:rPr>
+                                <w:noProof/>
+                              </w:rPr>
+                              <w:t>10</w:t>
+                            </w:r>
+                            <w:r>
+                              <w:rPr>
+                                <w:noProof/>
+                              </w:rPr>
+                              <w:fldChar w:fldCharType="end"/>
+                            </w:r>
                             <w:r>
                               <w:t>. Weight Breakdown</w:t>
                             </w:r>
-                            <w:bookmarkEnd w:id="89"/>
+                            <w:bookmarkEnd w:id="104"/>
                           </w:p>
                         </w:txbxContent>
                       </wps:txbx>
@@ -32000,8 +32285,8 @@
         </w:rPr>
         <w:t xml:space="preserve">A weighted analysis showed that the combined weight of UAV and all its components minus the payload sums up to approximately 3.9 kg. This leaves behind a 3 kg capacity for payload which is the ideal amount of fluid required for effective spraying of the entire spray zone. The weight analysis is given in the table below. </w:t>
       </w:r>
-      <w:bookmarkStart w:id="90" w:name="_Toc107325179"/>
-      <w:bookmarkStart w:id="91" w:name="_Toc107471657"/>
+      <w:bookmarkStart w:id="106" w:name="_Toc107325179"/>
+      <w:bookmarkStart w:id="107" w:name="_Toc107471657"/>
     </w:p>
     <w:p>
       <w:pPr>
@@ -32029,8 +32314,8 @@
         <w:lastRenderedPageBreak/>
         <w:t>4.6. Control System and Flight Controller</w:t>
       </w:r>
-      <w:bookmarkEnd w:id="90"/>
-      <w:bookmarkEnd w:id="91"/>
+      <w:bookmarkEnd w:id="106"/>
+      <w:bookmarkEnd w:id="107"/>
       <w:r>
         <w:rPr>
           <w:rFonts w:asciiTheme="majorHAnsi" w:eastAsiaTheme="majorEastAsia" w:hAnsiTheme="majorHAnsi" w:cstheme="majorHAnsi"/>
@@ -32089,7 +32374,7 @@
                 <w:szCs w:val="22"/>
               </w:rPr>
             </w:pPr>
-            <w:bookmarkStart w:id="92" w:name="_Hlk107441742"/>
+            <w:bookmarkStart w:id="108" w:name="_Hlk107441742"/>
             <w:r>
               <w:rPr>
                 <w:rFonts w:ascii="Calibri" w:eastAsia="Times New Roman" w:hAnsi="Calibri" w:cs="Calibri"/>
@@ -32365,7 +32650,7 @@
           <w:szCs w:val="18"/>
         </w:rPr>
       </w:pPr>
-      <w:bookmarkStart w:id="93" w:name="_Toc107471584"/>
+      <w:bookmarkStart w:id="109" w:name="_Toc107471584"/>
       <w:r>
         <w:rPr>
           <w:rFonts w:ascii="Times New Roman" w:eastAsia="Times New Roman" w:hAnsi="Times New Roman" w:cs="Times New Roman"/>
@@ -32445,7 +32730,7 @@
         </w:rPr>
         <w:t>. Control System Components</w:t>
       </w:r>
-      <w:bookmarkEnd w:id="93"/>
+      <w:bookmarkEnd w:id="109"/>
     </w:p>
     <w:p>
       <w:pPr>
@@ -32703,22 +32988,35 @@
                                 <w:noProof/>
                               </w:rPr>
                             </w:pPr>
-                            <w:bookmarkStart w:id="94" w:name="_Toc107471615"/>
+                            <w:bookmarkStart w:id="110" w:name="_Toc107471615"/>
                             <w:r>
                               <w:t xml:space="preserve">Figure </w:t>
                             </w:r>
-                            <w:fldSimple w:instr=" SEQ Figure \* ARABIC ">
-                              <w:r>
-                                <w:rPr>
-                                  <w:noProof/>
-                                </w:rPr>
-                                <w:t>20</w:t>
-                              </w:r>
-                            </w:fldSimple>
+                            <w:r>
+                              <w:fldChar w:fldCharType="begin"/>
+                            </w:r>
+                            <w:r>
+                              <w:instrText xml:space="preserve"> SEQ Figure \* ARABIC </w:instrText>
+                            </w:r>
+                            <w:r>
+                              <w:fldChar w:fldCharType="separate"/>
+                            </w:r>
+                            <w:r>
+                              <w:rPr>
+                                <w:noProof/>
+                              </w:rPr>
+                              <w:t>20</w:t>
+                            </w:r>
+                            <w:r>
+                              <w:rPr>
+                                <w:noProof/>
+                              </w:rPr>
+                              <w:fldChar w:fldCharType="end"/>
+                            </w:r>
                             <w:r>
                               <w:t>. Control System Schematic</w:t>
                             </w:r>
-                            <w:bookmarkEnd w:id="94"/>
+                            <w:bookmarkEnd w:id="110"/>
                           </w:p>
                         </w:txbxContent>
                       </wps:txbx>
@@ -32822,7 +33120,7 @@
           <w:szCs w:val="24"/>
         </w:rPr>
       </w:pPr>
-      <w:bookmarkStart w:id="95" w:name="_Toc107471658"/>
+      <w:bookmarkStart w:id="112" w:name="_Toc107471658"/>
       <w:r>
         <w:rPr>
           <w:rFonts w:asciiTheme="majorHAnsi" w:eastAsia="Calibri" w:hAnsiTheme="majorHAnsi" w:cstheme="majorBidi"/>
@@ -32833,7 +33131,7 @@
         </w:rPr>
         <w:t>4.4.1. Flight Controller Software</w:t>
       </w:r>
-      <w:bookmarkEnd w:id="95"/>
+      <w:bookmarkEnd w:id="112"/>
     </w:p>
     <w:p>
       <w:pPr>
@@ -32974,7 +33272,7 @@
           <w:szCs w:val="24"/>
         </w:rPr>
       </w:pPr>
-      <w:bookmarkStart w:id="96" w:name="_Toc107471659"/>
+      <w:bookmarkStart w:id="113" w:name="_Toc107471659"/>
       <w:r>
         <w:rPr>
           <w:rFonts w:asciiTheme="majorHAnsi" w:eastAsia="Calibri" w:hAnsiTheme="majorHAnsi" w:cstheme="majorBidi"/>
@@ -32985,7 +33283,7 @@
         </w:rPr>
         <w:t>4.4.2. Image Processing:</w:t>
       </w:r>
-      <w:bookmarkEnd w:id="96"/>
+      <w:bookmarkEnd w:id="113"/>
     </w:p>
     <w:p>
       <w:pPr>
@@ -33046,7 +33344,7 @@
           <w:szCs w:val="24"/>
         </w:rPr>
       </w:pPr>
-      <w:bookmarkStart w:id="97" w:name="_Toc107471660"/>
+      <w:bookmarkStart w:id="114" w:name="_Toc107471660"/>
       <w:r>
         <w:rPr>
           <w:rFonts w:asciiTheme="majorHAnsi" w:eastAsia="Calibri" w:hAnsiTheme="majorHAnsi" w:cstheme="majorBidi"/>
@@ -33057,7 +33355,7 @@
         </w:rPr>
         <w:t>4.4.3. Path Optimization:</w:t>
       </w:r>
-      <w:bookmarkEnd w:id="97"/>
+      <w:bookmarkEnd w:id="114"/>
     </w:p>
     <w:p>
       <w:pPr>
@@ -33146,27 +33444,14 @@
                             <w:r>
                               <w:t xml:space="preserve">Figure </w:t>
                             </w:r>
-                            <w:r>
-                              <w:fldChar w:fldCharType="begin"/>
-                            </w:r>
-                            <w:r>
-                              <w:instrText xml:space="preserve"> SEQ Figure \* ARABIC </w:instrText>
-                            </w:r>
-                            <w:r>
-                              <w:fldChar w:fldCharType="separate"/>
-                            </w:r>
-                            <w:r>
-                              <w:rPr>
-                                <w:noProof/>
-                              </w:rPr>
-                              <w:t>21</w:t>
-                            </w:r>
-                            <w:r>
-                              <w:rPr>
-                                <w:noProof/>
-                              </w:rPr>
-                              <w:fldChar w:fldCharType="end"/>
-                            </w:r>
+                            <w:fldSimple w:instr=" SEQ Figure \* ARABIC ">
+                              <w:r>
+                                <w:rPr>
+                                  <w:noProof/>
+                                </w:rPr>
+                                <w:t>21</w:t>
+                              </w:r>
+                            </w:fldSimple>
                             <w:r>
                               <w:t>. Path Optimization</w:t>
                             </w:r>
@@ -33320,8 +33605,8 @@
           <w:szCs w:val="26"/>
         </w:rPr>
       </w:pPr>
-      <w:bookmarkStart w:id="98" w:name="_Toc107471661"/>
-      <w:bookmarkEnd w:id="92"/>
+      <w:bookmarkStart w:id="115" w:name="_Toc107471661"/>
+      <w:bookmarkEnd w:id="108"/>
       <w:r>
         <w:rPr>
           <w:rFonts w:asciiTheme="majorHAnsi" w:eastAsiaTheme="majorEastAsia" w:hAnsiTheme="majorHAnsi" w:cstheme="majorBidi"/>
@@ -33332,7 +33617,7 @@
         </w:rPr>
         <w:t>4.5. CAD Model</w:t>
       </w:r>
-      <w:bookmarkEnd w:id="98"/>
+      <w:bookmarkEnd w:id="115"/>
     </w:p>
     <w:p/>
     <w:p>
@@ -33391,7 +33676,7 @@
           <w:spacing w:val="5"/>
         </w:rPr>
       </w:pPr>
-      <w:bookmarkStart w:id="99" w:name="_Toc107498407"/>
+      <w:bookmarkStart w:id="116" w:name="_Toc107498407"/>
       <w:r>
         <w:rPr>
           <w:rFonts w:cstheme="majorHAnsi"/>
@@ -33402,7 +33687,7 @@
         <w:lastRenderedPageBreak/>
         <w:t xml:space="preserve">5. </w:t>
       </w:r>
-      <w:bookmarkStart w:id="100" w:name="_Toc107325181"/>
+      <w:bookmarkStart w:id="117" w:name="_Toc107325181"/>
       <w:r>
         <w:rPr>
           <w:rFonts w:cstheme="majorHAnsi"/>
@@ -33412,8 +33697,8 @@
         </w:rPr>
         <w:t>Safety Case</w:t>
       </w:r>
-      <w:bookmarkEnd w:id="99"/>
-      <w:bookmarkEnd w:id="100"/>
+      <w:bookmarkEnd w:id="116"/>
+      <w:bookmarkEnd w:id="117"/>
       <w:r>
         <w:rPr>
           <w:rFonts w:cstheme="majorHAnsi"/>
@@ -36238,35 +36523,22 @@
         <w:pStyle w:val="Caption"/>
         <w:jc w:val="center"/>
       </w:pPr>
-      <w:bookmarkStart w:id="101" w:name="_Toc107498462"/>
+      <w:bookmarkStart w:id="118" w:name="_Toc107498462"/>
       <w:r>
         <w:t xml:space="preserve">Table </w:t>
       </w:r>
-      <w:r>
-        <w:fldChar w:fldCharType="begin"/>
-      </w:r>
-      <w:r>
-        <w:instrText xml:space="preserve"> SEQ Table \* ARABIC </w:instrText>
-      </w:r>
-      <w:r>
-        <w:fldChar w:fldCharType="separate"/>
-      </w:r>
-      <w:r>
-        <w:rPr>
-          <w:noProof/>
-        </w:rPr>
-        <w:t>12</w:t>
-      </w:r>
-      <w:r>
-        <w:rPr>
-          <w:noProof/>
-        </w:rPr>
-        <w:fldChar w:fldCharType="end"/>
-      </w:r>
+      <w:fldSimple w:instr=" SEQ Table \* ARABIC ">
+        <w:r>
+          <w:rPr>
+            <w:noProof/>
+          </w:rPr>
+          <w:t>12</w:t>
+        </w:r>
+      </w:fldSimple>
       <w:r>
         <w:t>. Possible risks and their mitigation.</w:t>
       </w:r>
-      <w:bookmarkEnd w:id="101"/>
+      <w:bookmarkEnd w:id="118"/>
     </w:p>
     <w:p>
       <w:pPr>
@@ -36277,7 +36549,7 @@
           <w:color w:val="auto"/>
         </w:rPr>
       </w:pPr>
-      <w:bookmarkStart w:id="102" w:name="_Toc107498408"/>
+      <w:bookmarkStart w:id="119" w:name="_Toc107498408"/>
       <w:r>
         <w:rPr>
           <w:b/>
@@ -36294,7 +36566,7 @@
         </w:rPr>
         <w:t>Safety Steps in Control &amp; Computing System Design:</w:t>
       </w:r>
-      <w:bookmarkEnd w:id="102"/>
+      <w:bookmarkEnd w:id="119"/>
     </w:p>
     <w:p>
       <w:pPr>
@@ -36324,7 +36596,7 @@
           <w:color w:val="auto"/>
         </w:rPr>
       </w:pPr>
-      <w:bookmarkStart w:id="103" w:name="_Toc107498409"/>
+      <w:bookmarkStart w:id="120" w:name="_Toc107498409"/>
       <w:r>
         <w:rPr>
           <w:b/>
@@ -36341,7 +36613,7 @@
         </w:rPr>
         <w:t>Safety Steps in Propulsion Design:</w:t>
       </w:r>
-      <w:bookmarkEnd w:id="103"/>
+      <w:bookmarkEnd w:id="120"/>
     </w:p>
     <w:p>
       <w:pPr>
@@ -36480,7 +36752,7 @@
           <w:color w:val="auto"/>
         </w:rPr>
       </w:pPr>
-      <w:bookmarkStart w:id="104" w:name="_Toc107498410"/>
+      <w:bookmarkStart w:id="121" w:name="_Toc107498410"/>
       <w:r>
         <w:rPr>
           <w:b/>
@@ -36497,7 +36769,7 @@
         </w:rPr>
         <w:t>Safety Steps in Spray System Design:</w:t>
       </w:r>
-      <w:bookmarkEnd w:id="104"/>
+      <w:bookmarkEnd w:id="121"/>
     </w:p>
     <w:p>
       <w:pPr>
@@ -36547,8 +36819,8 @@
           <w:color w:val="auto"/>
         </w:rPr>
       </w:pPr>
-      <w:bookmarkStart w:id="105" w:name="_Toc107325183"/>
-      <w:bookmarkStart w:id="106" w:name="_Toc107498411"/>
+      <w:bookmarkStart w:id="122" w:name="_Toc107325183"/>
+      <w:bookmarkStart w:id="123" w:name="_Toc107498411"/>
       <w:r>
         <w:rPr>
           <w:rFonts w:cstheme="majorHAnsi"/>
@@ -36559,8 +36831,8 @@
         <w:lastRenderedPageBreak/>
         <w:t>6. Manufacturing &amp; Support</w:t>
       </w:r>
-      <w:bookmarkEnd w:id="105"/>
-      <w:bookmarkEnd w:id="106"/>
+      <w:bookmarkEnd w:id="122"/>
+      <w:bookmarkEnd w:id="123"/>
     </w:p>
     <w:p>
       <w:pPr>
@@ -36573,8 +36845,8 @@
           <w:color w:val="auto"/>
         </w:rPr>
       </w:pPr>
-      <w:bookmarkStart w:id="107" w:name="_Toc107325184"/>
-      <w:bookmarkStart w:id="108" w:name="_Toc107498412"/>
+      <w:bookmarkStart w:id="124" w:name="_Toc107325184"/>
+      <w:bookmarkStart w:id="125" w:name="_Toc107498412"/>
       <w:r>
         <w:rPr>
           <w:rFonts w:cstheme="majorHAnsi"/>
@@ -36584,7 +36856,7 @@
         </w:rPr>
         <w:t xml:space="preserve">6.1. </w:t>
       </w:r>
-      <w:bookmarkEnd w:id="107"/>
+      <w:bookmarkEnd w:id="124"/>
       <w:r>
         <w:rPr>
           <w:rFonts w:cstheme="majorHAnsi"/>
@@ -36594,7 +36866,7 @@
         </w:rPr>
         <w:t>Airframe</w:t>
       </w:r>
-      <w:bookmarkEnd w:id="108"/>
+      <w:bookmarkEnd w:id="125"/>
     </w:p>
     <w:p>
       <w:pPr>
@@ -36659,7 +36931,7 @@
           <w:color w:val="auto"/>
         </w:rPr>
       </w:pPr>
-      <w:bookmarkStart w:id="109" w:name="_Toc107498413"/>
+      <w:bookmarkStart w:id="126" w:name="_Toc107498413"/>
       <w:r>
         <w:rPr>
           <w:b/>
@@ -36668,7 +36940,7 @@
         </w:rPr>
         <w:t>6.2. Spray Tank</w:t>
       </w:r>
-      <w:bookmarkEnd w:id="109"/>
+      <w:bookmarkEnd w:id="126"/>
     </w:p>
     <w:p>
       <w:pPr>
@@ -36751,35 +37023,22 @@
                                 <w:szCs w:val="20"/>
                               </w:rPr>
                             </w:pPr>
-                            <w:bookmarkStart w:id="110" w:name="_Toc107498447"/>
+                            <w:bookmarkStart w:id="127" w:name="_Toc107498447"/>
                             <w:r>
                               <w:t xml:space="preserve">Figure </w:t>
                             </w:r>
-                            <w:r>
-                              <w:fldChar w:fldCharType="begin"/>
-                            </w:r>
-                            <w:r>
-                              <w:instrText xml:space="preserve"> SEQ Figure \* ARABIC </w:instrText>
-                            </w:r>
-                            <w:r>
-                              <w:fldChar w:fldCharType="separate"/>
-                            </w:r>
-                            <w:r>
-                              <w:rPr>
-                                <w:noProof/>
-                              </w:rPr>
-                              <w:t>22</w:t>
-                            </w:r>
-                            <w:r>
-                              <w:rPr>
-                                <w:noProof/>
-                              </w:rPr>
-                              <w:fldChar w:fldCharType="end"/>
-                            </w:r>
+                            <w:fldSimple w:instr=" SEQ Figure \* ARABIC ">
+                              <w:r>
+                                <w:rPr>
+                                  <w:noProof/>
+                                </w:rPr>
+                                <w:t>22</w:t>
+                              </w:r>
+                            </w:fldSimple>
                             <w:r>
                               <w:t>. Selected Carbon Fiber specifications.</w:t>
                             </w:r>
-                            <w:bookmarkEnd w:id="110"/>
+                            <w:bookmarkEnd w:id="127"/>
                           </w:p>
                         </w:txbxContent>
                       </wps:txbx>
@@ -37027,31 +37286,18 @@
                                 <w:noProof/>
                               </w:rPr>
                             </w:pPr>
-                            <w:bookmarkStart w:id="111" w:name="_Toc107498448"/>
+                            <w:bookmarkStart w:id="129" w:name="_Toc107498448"/>
                             <w:r>
                               <w:t xml:space="preserve">Figure </w:t>
                             </w:r>
-                            <w:r>
-                              <w:fldChar w:fldCharType="begin"/>
-                            </w:r>
-                            <w:r>
-                              <w:instrText xml:space="preserve"> SEQ Figure \* ARABIC </w:instrText>
-                            </w:r>
-                            <w:r>
-                              <w:fldChar w:fldCharType="separate"/>
-                            </w:r>
-                            <w:r>
-                              <w:rPr>
-                                <w:noProof/>
-                              </w:rPr>
-                              <w:t>23</w:t>
-                            </w:r>
-                            <w:r>
-                              <w:rPr>
-                                <w:noProof/>
-                              </w:rPr>
-                              <w:fldChar w:fldCharType="end"/>
-                            </w:r>
+                            <w:fldSimple w:instr=" SEQ Figure \* ARABIC ">
+                              <w:r>
+                                <w:rPr>
+                                  <w:noProof/>
+                                </w:rPr>
+                                <w:t>23</w:t>
+                              </w:r>
+                            </w:fldSimple>
                             <w:r>
                               <w:t xml:space="preserve">. Manufacturing process for spray tank. </w:t>
                             </w:r>
@@ -37073,7 +37319,7 @@
                               </w:rPr>
                               <w:t>]</w:t>
                             </w:r>
-                            <w:bookmarkEnd w:id="111"/>
+                            <w:bookmarkEnd w:id="129"/>
                           </w:p>
                         </w:txbxContent>
                       </wps:txbx>
@@ -37234,7 +37480,7 @@
           <w:color w:val="auto"/>
         </w:rPr>
       </w:pPr>
-      <w:bookmarkStart w:id="112" w:name="_Toc107498414"/>
+      <w:bookmarkStart w:id="131" w:name="_Toc107498414"/>
       <w:r>
         <w:rPr>
           <w:b/>
@@ -37243,7 +37489,7 @@
         </w:rPr>
         <w:t>6.3. Final Assembly</w:t>
       </w:r>
-      <w:bookmarkEnd w:id="112"/>
+      <w:bookmarkEnd w:id="131"/>
     </w:p>
     <w:p/>
     <w:p>
@@ -37257,8 +37503,8 @@
           <w:color w:val="auto"/>
         </w:rPr>
       </w:pPr>
-      <w:bookmarkStart w:id="113" w:name="_Toc107325189"/>
-      <w:bookmarkStart w:id="114" w:name="_Toc107498415"/>
+      <w:bookmarkStart w:id="132" w:name="_Toc107325189"/>
+      <w:bookmarkStart w:id="133" w:name="_Toc107498415"/>
       <w:r>
         <w:rPr>
           <w:rFonts w:cstheme="majorHAnsi"/>
@@ -37268,8 +37514,8 @@
         </w:rPr>
         <w:t>6.6. Storage and Handling</w:t>
       </w:r>
-      <w:bookmarkEnd w:id="113"/>
-      <w:bookmarkEnd w:id="114"/>
+      <w:bookmarkEnd w:id="132"/>
+      <w:bookmarkEnd w:id="133"/>
       <w:r>
         <w:rPr>
           <w:rFonts w:cstheme="majorHAnsi"/>
@@ -37292,8 +37538,8 @@
           <w:color w:val="auto"/>
         </w:rPr>
       </w:pPr>
-      <w:bookmarkStart w:id="115" w:name="_Toc107325190"/>
-      <w:bookmarkStart w:id="116" w:name="_Toc107498416"/>
+      <w:bookmarkStart w:id="134" w:name="_Toc107325190"/>
+      <w:bookmarkStart w:id="135" w:name="_Toc107498416"/>
       <w:r>
         <w:rPr>
           <w:rFonts w:cstheme="majorHAnsi"/>
@@ -37303,8 +37549,8 @@
         </w:rPr>
         <w:t>6.7. Innovation</w:t>
       </w:r>
-      <w:bookmarkEnd w:id="115"/>
-      <w:bookmarkEnd w:id="116"/>
+      <w:bookmarkEnd w:id="134"/>
+      <w:bookmarkEnd w:id="135"/>
       <w:r>
         <w:rPr>
           <w:rFonts w:cstheme="majorHAnsi"/>
@@ -37397,8 +37643,8 @@
           <w:color w:val="auto"/>
         </w:rPr>
       </w:pPr>
-      <w:bookmarkStart w:id="117" w:name="_Toc107325191"/>
-      <w:bookmarkStart w:id="118" w:name="_Toc107498417"/>
+      <w:bookmarkStart w:id="136" w:name="_Toc107325191"/>
+      <w:bookmarkStart w:id="137" w:name="_Toc107498417"/>
       <w:r>
         <w:rPr>
           <w:rFonts w:asciiTheme="minorHAnsi" w:hAnsiTheme="minorHAnsi" w:cstheme="minorHAnsi"/>
@@ -37409,8 +37655,8 @@
         <w:lastRenderedPageBreak/>
         <w:t>7. Qualification Test Plan</w:t>
       </w:r>
-      <w:bookmarkEnd w:id="117"/>
-      <w:bookmarkEnd w:id="118"/>
+      <w:bookmarkEnd w:id="136"/>
+      <w:bookmarkEnd w:id="137"/>
     </w:p>
     <w:p>
       <w:pPr>
@@ -37668,6 +37914,12 @@
                 <w:rFonts w:cstheme="minorHAnsi"/>
               </w:rPr>
             </w:pPr>
+            <w:r>
+              <w:rPr>
+                <w:rFonts w:cstheme="minorHAnsi"/>
+              </w:rPr>
+              <w:t>MTOW &lt; 6.9kg</w:t>
+            </w:r>
           </w:p>
         </w:tc>
         <w:tc>
@@ -37784,6 +38036,12 @@
                 <w:rFonts w:cstheme="minorHAnsi"/>
               </w:rPr>
             </w:pPr>
+            <w:r>
+              <w:rPr>
+                <w:rFonts w:cstheme="minorHAnsi"/>
+              </w:rPr>
+              <w:t>All waypoints in range of 10 meters of trajectory</w:t>
+            </w:r>
           </w:p>
         </w:tc>
         <w:tc>
@@ -37875,6 +38133,18 @@
                 <w:rFonts w:cstheme="minorHAnsi"/>
               </w:rPr>
             </w:pPr>
+            <w:r>
+              <w:rPr>
+                <w:rFonts w:cstheme="minorHAnsi"/>
+              </w:rPr>
+              <w:t xml:space="preserve">Wings </w:t>
+            </w:r>
+            <w:r>
+              <w:rPr>
+                <w:rFonts w:cstheme="minorHAnsi"/>
+              </w:rPr>
+              <w:t>capable of detaching</w:t>
+            </w:r>
           </w:p>
         </w:tc>
         <w:tc>
@@ -37898,7 +38168,13 @@
               <w:rPr>
                 <w:rFonts w:cstheme="minorHAnsi"/>
               </w:rPr>
-              <w:t>Takes &lt;=5 s</w:t>
+              <w:t xml:space="preserve">Takes &lt;=5 </w:t>
+            </w:r>
+            <w:r>
+              <w:rPr>
+                <w:rFonts w:cstheme="minorHAnsi"/>
+              </w:rPr>
+              <w:t>minutes</w:t>
             </w:r>
           </w:p>
         </w:tc>
@@ -37988,6 +38264,12 @@
                 <w:rFonts w:cstheme="minorHAnsi"/>
               </w:rPr>
             </w:pPr>
+            <w:r>
+              <w:rPr>
+                <w:rFonts w:cstheme="minorHAnsi"/>
+              </w:rPr>
+              <w:t>Electrical Propulsion System</w:t>
+            </w:r>
           </w:p>
         </w:tc>
         <w:tc>
@@ -38007,6 +38289,12 @@
                 <w:rFonts w:cstheme="minorHAnsi"/>
               </w:rPr>
             </w:pPr>
+            <w:r>
+              <w:rPr>
+                <w:rFonts w:cstheme="minorHAnsi"/>
+              </w:rPr>
+              <w:t>Doesn’t burn any hydrocarbons</w:t>
+            </w:r>
           </w:p>
         </w:tc>
         <w:tc>
@@ -39627,35 +39915,22 @@
           <w:szCs w:val="22"/>
         </w:rPr>
       </w:pPr>
-      <w:bookmarkStart w:id="119" w:name="_Toc107498463"/>
+      <w:bookmarkStart w:id="138" w:name="_Toc107498463"/>
       <w:r>
         <w:t xml:space="preserve">Table </w:t>
       </w:r>
-      <w:r>
-        <w:fldChar w:fldCharType="begin"/>
-      </w:r>
-      <w:r>
-        <w:instrText xml:space="preserve"> SEQ Table \* ARABIC </w:instrText>
-      </w:r>
-      <w:r>
-        <w:fldChar w:fldCharType="separate"/>
-      </w:r>
-      <w:r>
-        <w:rPr>
-          <w:noProof/>
-        </w:rPr>
-        <w:t>13</w:t>
-      </w:r>
-      <w:r>
-        <w:rPr>
-          <w:noProof/>
-        </w:rPr>
-        <w:fldChar w:fldCharType="end"/>
-      </w:r>
+      <w:fldSimple w:instr=" SEQ Table \* ARABIC ">
+        <w:r>
+          <w:rPr>
+            <w:noProof/>
+          </w:rPr>
+          <w:t>13</w:t>
+        </w:r>
+      </w:fldSimple>
       <w:r>
         <w:t>. Qualification Test Plan.</w:t>
       </w:r>
-      <w:bookmarkEnd w:id="119"/>
+      <w:bookmarkEnd w:id="138"/>
     </w:p>
     <w:p>
       <w:pPr>
@@ -39691,8 +39966,8 @@
           <w:color w:val="auto"/>
         </w:rPr>
       </w:pPr>
-      <w:bookmarkStart w:id="120" w:name="_Toc107325192"/>
-      <w:bookmarkStart w:id="121" w:name="_Toc107498418"/>
+      <w:bookmarkStart w:id="139" w:name="_Toc107325192"/>
+      <w:bookmarkStart w:id="140" w:name="_Toc107498418"/>
       <w:r>
         <w:rPr>
           <w:rFonts w:asciiTheme="minorHAnsi" w:hAnsiTheme="minorHAnsi" w:cstheme="minorHAnsi"/>
@@ -39703,8 +39978,8 @@
         <w:lastRenderedPageBreak/>
         <w:t>8.0. Cost Analysis</w:t>
       </w:r>
-      <w:bookmarkEnd w:id="120"/>
-      <w:bookmarkEnd w:id="121"/>
+      <w:bookmarkEnd w:id="139"/>
+      <w:bookmarkEnd w:id="140"/>
     </w:p>
     <w:p>
       <w:pPr>
@@ -39724,6 +39999,299 @@
           <w:szCs w:val="22"/>
         </w:rPr>
       </w:pPr>
+      <w:r>
+        <w:rPr>
+          <w:rFonts w:cstheme="minorHAnsi"/>
+          <w:color w:val="767171" w:themeColor="background2" w:themeShade="80"/>
+          <w:sz w:val="22"/>
+          <w:szCs w:val="22"/>
+        </w:rPr>
+        <w:t xml:space="preserve">The selection of parts was done by a meticulous process of </w:t>
+      </w:r>
+      <w:proofErr w:type="gramStart"/>
+      <w:r>
+        <w:rPr>
+          <w:rFonts w:cstheme="minorHAnsi"/>
+          <w:color w:val="767171" w:themeColor="background2" w:themeShade="80"/>
+          <w:sz w:val="22"/>
+          <w:szCs w:val="22"/>
+        </w:rPr>
+        <w:t>cross checking</w:t>
+      </w:r>
+      <w:proofErr w:type="gramEnd"/>
+      <w:r>
+        <w:rPr>
+          <w:rFonts w:cstheme="minorHAnsi"/>
+          <w:color w:val="767171" w:themeColor="background2" w:themeShade="80"/>
+          <w:sz w:val="22"/>
+          <w:szCs w:val="22"/>
+        </w:rPr>
+        <w:t xml:space="preserve"> different vendors according to our weight and thrust requirements, we selected a battery and motor for our UAV. For our flight computer we used a raspberry pi and </w:t>
+      </w:r>
+      <w:proofErr w:type="spellStart"/>
+      <w:r>
+        <w:rPr>
+          <w:rFonts w:cstheme="minorHAnsi"/>
+          <w:color w:val="767171" w:themeColor="background2" w:themeShade="80"/>
+          <w:sz w:val="22"/>
+          <w:szCs w:val="22"/>
+        </w:rPr>
+        <w:t>pixhawk</w:t>
+      </w:r>
+      <w:proofErr w:type="spellEnd"/>
+      <w:r>
+        <w:rPr>
+          <w:rFonts w:cstheme="minorHAnsi"/>
+          <w:color w:val="767171" w:themeColor="background2" w:themeShade="80"/>
+          <w:sz w:val="22"/>
+          <w:szCs w:val="22"/>
+        </w:rPr>
+        <w:t xml:space="preserve"> microcontroller. We had to select components that were compatible with it. Such </w:t>
+      </w:r>
+      <w:proofErr w:type="gramStart"/>
+      <w:r>
+        <w:rPr>
+          <w:rFonts w:cstheme="minorHAnsi"/>
+          <w:color w:val="767171" w:themeColor="background2" w:themeShade="80"/>
+          <w:sz w:val="22"/>
+          <w:szCs w:val="22"/>
+        </w:rPr>
+        <w:t>as  a</w:t>
+      </w:r>
+      <w:proofErr w:type="gramEnd"/>
+      <w:r>
+        <w:rPr>
+          <w:rFonts w:cstheme="minorHAnsi"/>
+          <w:color w:val="767171" w:themeColor="background2" w:themeShade="80"/>
+          <w:sz w:val="22"/>
+          <w:szCs w:val="22"/>
+        </w:rPr>
+        <w:t xml:space="preserve"> camera, GPS module and a telemetry system. </w:t>
+      </w:r>
+    </w:p>
+    <w:p>
+      <w:pPr>
+        <w:spacing w:after="160"/>
+        <w:jc w:val="left"/>
+        <w:rPr>
+          <w:rFonts w:cstheme="minorHAnsi"/>
+          <w:color w:val="767171" w:themeColor="background2" w:themeShade="80"/>
+          <w:sz w:val="22"/>
+          <w:szCs w:val="22"/>
+        </w:rPr>
+      </w:pPr>
+      <w:r>
+        <w:rPr>
+          <w:rFonts w:cstheme="minorHAnsi"/>
+          <w:color w:val="767171" w:themeColor="background2" w:themeShade="80"/>
+          <w:sz w:val="22"/>
+          <w:szCs w:val="22"/>
+        </w:rPr>
+        <w:t xml:space="preserve">Our materials were sourced locally from </w:t>
+      </w:r>
+      <w:proofErr w:type="spellStart"/>
+      <w:r>
+        <w:rPr>
+          <w:rFonts w:cstheme="minorHAnsi"/>
+          <w:color w:val="767171" w:themeColor="background2" w:themeShade="80"/>
+          <w:sz w:val="22"/>
+          <w:szCs w:val="22"/>
+        </w:rPr>
+        <w:t>well known</w:t>
+      </w:r>
+      <w:proofErr w:type="spellEnd"/>
+      <w:r>
+        <w:rPr>
+          <w:rFonts w:cstheme="minorHAnsi"/>
+          <w:color w:val="767171" w:themeColor="background2" w:themeShade="80"/>
+          <w:sz w:val="22"/>
+          <w:szCs w:val="22"/>
+        </w:rPr>
+        <w:t xml:space="preserve"> and trusted </w:t>
+      </w:r>
+      <w:proofErr w:type="spellStart"/>
+      <w:proofErr w:type="gramStart"/>
+      <w:r>
+        <w:rPr>
+          <w:rFonts w:cstheme="minorHAnsi"/>
+          <w:color w:val="767171" w:themeColor="background2" w:themeShade="80"/>
+          <w:sz w:val="22"/>
+          <w:szCs w:val="22"/>
+        </w:rPr>
+        <w:t>vendors.Our</w:t>
+      </w:r>
+      <w:proofErr w:type="spellEnd"/>
+      <w:proofErr w:type="gramEnd"/>
+      <w:r>
+        <w:rPr>
+          <w:rFonts w:cstheme="minorHAnsi"/>
+          <w:color w:val="767171" w:themeColor="background2" w:themeShade="80"/>
+          <w:sz w:val="22"/>
+          <w:szCs w:val="22"/>
+        </w:rPr>
+        <w:t xml:space="preserve"> three main vendors were: </w:t>
+      </w:r>
+    </w:p>
+    <w:p>
+      <w:pPr>
+        <w:spacing w:after="160"/>
+        <w:jc w:val="left"/>
+        <w:rPr>
+          <w:rFonts w:cstheme="minorHAnsi"/>
+          <w:color w:val="767171" w:themeColor="background2" w:themeShade="80"/>
+          <w:sz w:val="22"/>
+          <w:szCs w:val="22"/>
+        </w:rPr>
+      </w:pPr>
+      <w:proofErr w:type="spellStart"/>
+      <w:r>
+        <w:rPr>
+          <w:rFonts w:cstheme="minorHAnsi"/>
+          <w:color w:val="767171" w:themeColor="background2" w:themeShade="80"/>
+          <w:sz w:val="22"/>
+          <w:szCs w:val="22"/>
+        </w:rPr>
+        <w:t>Fullthrotle</w:t>
+      </w:r>
+      <w:proofErr w:type="spellEnd"/>
+      <w:r>
+        <w:rPr>
+          <w:rFonts w:cstheme="minorHAnsi"/>
+          <w:color w:val="767171" w:themeColor="background2" w:themeShade="80"/>
+          <w:sz w:val="22"/>
+          <w:szCs w:val="22"/>
+        </w:rPr>
+        <w:t xml:space="preserve"> </w:t>
+      </w:r>
+    </w:p>
+    <w:p>
+      <w:pPr>
+        <w:spacing w:after="160"/>
+        <w:jc w:val="left"/>
+        <w:rPr>
+          <w:rFonts w:cstheme="minorHAnsi"/>
+          <w:color w:val="767171" w:themeColor="background2" w:themeShade="80"/>
+          <w:sz w:val="22"/>
+          <w:szCs w:val="22"/>
+        </w:rPr>
+      </w:pPr>
+      <w:r>
+        <w:rPr>
+          <w:rFonts w:cstheme="minorHAnsi"/>
+          <w:color w:val="767171" w:themeColor="background2" w:themeShade="80"/>
+          <w:sz w:val="22"/>
+          <w:szCs w:val="22"/>
+        </w:rPr>
+        <w:t>Arctic Hobbies &amp;</w:t>
+      </w:r>
+    </w:p>
+    <w:p>
+      <w:pPr>
+        <w:spacing w:after="160"/>
+        <w:jc w:val="left"/>
+        <w:rPr>
+          <w:rFonts w:cstheme="minorHAnsi"/>
+          <w:color w:val="767171" w:themeColor="background2" w:themeShade="80"/>
+          <w:sz w:val="22"/>
+          <w:szCs w:val="22"/>
+        </w:rPr>
+      </w:pPr>
+      <w:proofErr w:type="spellStart"/>
+      <w:r>
+        <w:rPr>
+          <w:rFonts w:cstheme="minorHAnsi"/>
+          <w:color w:val="767171" w:themeColor="background2" w:themeShade="80"/>
+          <w:sz w:val="22"/>
+          <w:szCs w:val="22"/>
+        </w:rPr>
+        <w:t>Electrobe</w:t>
+      </w:r>
+      <w:r>
+        <w:rPr>
+          <w:rFonts w:cstheme="minorHAnsi"/>
+          <w:color w:val="767171" w:themeColor="background2" w:themeShade="80"/>
+          <w:sz w:val="22"/>
+          <w:szCs w:val="22"/>
+        </w:rPr>
+        <w:t>s</w:t>
+      </w:r>
+      <w:proofErr w:type="spellEnd"/>
+    </w:p>
+    <w:p>
+      <w:pPr>
+        <w:spacing w:after="160"/>
+        <w:jc w:val="left"/>
+        <w:rPr>
+          <w:rFonts w:cstheme="minorHAnsi"/>
+          <w:color w:val="767171" w:themeColor="background2" w:themeShade="80"/>
+          <w:sz w:val="22"/>
+          <w:szCs w:val="22"/>
+        </w:rPr>
+      </w:pPr>
+      <w:r>
+        <w:rPr>
+          <w:rFonts w:cstheme="minorHAnsi"/>
+          <w:color w:val="767171" w:themeColor="background2" w:themeShade="80"/>
+          <w:sz w:val="22"/>
+          <w:szCs w:val="22"/>
+        </w:rPr>
+        <w:t>We ensured that the total cost of our COTS materials remained well below the limit given in the competition rules.</w:t>
+      </w:r>
+    </w:p>
+    <w:p>
+      <w:pPr>
+        <w:spacing w:after="160"/>
+        <w:jc w:val="left"/>
+        <w:rPr>
+          <w:rFonts w:cstheme="minorHAnsi"/>
+          <w:color w:val="767171" w:themeColor="background2" w:themeShade="80"/>
+          <w:sz w:val="22"/>
+          <w:szCs w:val="22"/>
+        </w:rPr>
+      </w:pPr>
+      <w:r>
+        <w:rPr>
+          <w:rFonts w:cstheme="minorHAnsi"/>
+          <w:color w:val="767171" w:themeColor="background2" w:themeShade="80"/>
+          <w:sz w:val="22"/>
+          <w:szCs w:val="22"/>
+        </w:rPr>
+        <w:drawing>
+          <wp:inline distT="0" distB="0" distL="0" distR="0" wp14:anchorId="032244A2" wp14:editId="7F77F306">
+            <wp:extent cx="6160135" cy="2343150"/>
+            <wp:effectExtent l="0" t="0" r="0" b="0"/>
+            <wp:docPr id="2" name="Picture 2" descr="A picture containing graphical user interface&#10;&#10;Description automatically generated"/>
+            <wp:cNvGraphicFramePr>
+              <a:graphicFrameLocks xmlns:a="http://schemas.openxmlformats.org/drawingml/2006/main" noChangeAspect="1"/>
+            </wp:cNvGraphicFramePr>
+            <a:graphic xmlns:a="http://schemas.openxmlformats.org/drawingml/2006/main">
+              <a:graphicData uri="http://schemas.openxmlformats.org/drawingml/2006/picture">
+                <pic:pic xmlns:pic="http://schemas.openxmlformats.org/drawingml/2006/picture">
+                  <pic:nvPicPr>
+                    <pic:cNvPr id="2" name="Picture 2" descr="A picture containing graphical user interface&#10;&#10;Description automatically generated"/>
+                    <pic:cNvPicPr/>
+                  </pic:nvPicPr>
+                  <pic:blipFill>
+                    <a:blip r:embed="rId69"/>
+                    <a:stretch>
+                      <a:fillRect/>
+                    </a:stretch>
+                  </pic:blipFill>
+                  <pic:spPr>
+                    <a:xfrm>
+                      <a:off x="0" y="0"/>
+                      <a:ext cx="6165196" cy="2345075"/>
+                    </a:xfrm>
+                    <a:prstGeom prst="rect">
+                      <a:avLst/>
+                    </a:prstGeom>
+                  </pic:spPr>
+                </pic:pic>
+              </a:graphicData>
+            </a:graphic>
+          </wp:inline>
+        </w:drawing>
+      </w:r>
       <w:r>
         <w:rPr>
           <w:rFonts w:cstheme="minorHAnsi"/>
@@ -39746,8 +40314,8 @@
           <w:color w:val="auto"/>
         </w:rPr>
       </w:pPr>
-      <w:bookmarkStart w:id="122" w:name="_Toc107325194"/>
-      <w:bookmarkStart w:id="123" w:name="_Toc107498419"/>
+      <w:bookmarkStart w:id="141" w:name="_Toc107325194"/>
+      <w:bookmarkStart w:id="142" w:name="_Toc107498419"/>
       <w:r>
         <w:rPr>
           <w:b/>
@@ -39757,8 +40325,8 @@
         <w:lastRenderedPageBreak/>
         <w:t>References</w:t>
       </w:r>
-      <w:bookmarkEnd w:id="122"/>
-      <w:bookmarkEnd w:id="123"/>
+      <w:bookmarkEnd w:id="141"/>
+      <w:bookmarkEnd w:id="142"/>
     </w:p>
     <w:p>
       <w:pPr>
@@ -39851,7 +40419,7 @@
         </w:rPr>
         <w:t xml:space="preserve">.  </w:t>
       </w:r>
-      <w:hyperlink r:id="rId69" w:history="1">
+      <w:hyperlink r:id="rId70" w:history="1">
         <w:r>
           <w:rPr>
             <w:rStyle w:val="Hyperlink"/>
@@ -39899,7 +40467,7 @@
         </w:rPr>
         <w:t xml:space="preserve">Google Drive. </w:t>
       </w:r>
-      <w:hyperlink r:id="rId70" w:history="1">
+      <w:hyperlink r:id="rId71" w:history="1">
         <w:r>
           <w:rPr>
             <w:rStyle w:val="Hyperlink"/>
@@ -40017,7 +40585,7 @@
         </w:rPr>
         <w:t xml:space="preserve"> </w:t>
       </w:r>
-      <w:hyperlink r:id="rId71" w:history="1">
+      <w:hyperlink r:id="rId72" w:history="1">
         <w:r>
           <w:rPr>
             <w:rStyle w:val="Hyperlink"/>
@@ -40082,7 +40650,7 @@
         </w:rPr>
         <w:t xml:space="preserve">Airfoil Tools. </w:t>
       </w:r>
-      <w:hyperlink r:id="rId72" w:history="1">
+      <w:hyperlink r:id="rId73" w:history="1">
         <w:r>
           <w:rPr>
             <w:rStyle w:val="Hyperlink"/>
@@ -40138,7 +40706,7 @@
         </w:rPr>
         <w:t xml:space="preserve">Airfoil Tools. </w:t>
       </w:r>
-      <w:hyperlink r:id="rId73" w:history="1">
+      <w:hyperlink r:id="rId74" w:history="1">
         <w:r>
           <w:rPr>
             <w:rStyle w:val="Hyperlink"/>
@@ -40250,7 +40818,7 @@
         </w:rPr>
         <w:t xml:space="preserve"> </w:t>
       </w:r>
-      <w:hyperlink r:id="rId74" w:history="1">
+      <w:hyperlink r:id="rId75" w:history="1">
         <w:r>
           <w:rPr>
             <w:rStyle w:val="Hyperlink"/>
@@ -40328,7 +40896,7 @@
         </w:rPr>
         <w:t xml:space="preserve">’. Horizon Hobby. </w:t>
       </w:r>
-      <w:hyperlink r:id="rId75" w:history="1">
+      <w:hyperlink r:id="rId76" w:history="1">
         <w:r>
           <w:rPr>
             <w:rStyle w:val="Hyperlink"/>
@@ -40427,164 +40995,6 @@
           <w:szCs w:val="22"/>
         </w:rPr>
         <w:t>Chichester, West Sussex, U.K. Wiley.</w:t>
-      </w:r>
-      <w:r>
-        <w:rPr>
-          <w:rFonts w:cstheme="minorHAnsi"/>
-          <w:i/>
-          <w:iCs/>
-          <w:sz w:val="22"/>
-          <w:szCs w:val="22"/>
-        </w:rPr>
-        <w:t xml:space="preserve"> </w:t>
-      </w:r>
-      <w:hyperlink r:id="rId76" w:history="1">
-        <w:r>
-          <w:rPr>
-            <w:rStyle w:val="Hyperlink"/>
-            <w:rFonts w:cstheme="minorHAnsi"/>
-            <w:sz w:val="22"/>
-            <w:szCs w:val="22"/>
-          </w:rPr>
-          <w:t>https://download.e-bookshelf.de/download/0003/8236/25/L-G-0003823625-0002286103.pdf</w:t>
-        </w:r>
-      </w:hyperlink>
-    </w:p>
-    <w:p>
-      <w:pPr>
-        <w:spacing w:before="240"/>
-        <w:rPr>
-          <w:rFonts w:cstheme="minorHAnsi"/>
-          <w:sz w:val="22"/>
-          <w:szCs w:val="22"/>
-        </w:rPr>
-      </w:pPr>
-      <w:r>
-        <w:rPr>
-          <w:rFonts w:cstheme="minorHAnsi"/>
-          <w:sz w:val="22"/>
-          <w:szCs w:val="22"/>
-          <w:vertAlign w:val="superscript"/>
-        </w:rPr>
-        <w:t>[9]</w:t>
-      </w:r>
-      <w:r>
-        <w:rPr>
-          <w:rFonts w:cstheme="minorHAnsi"/>
-          <w:sz w:val="22"/>
-          <w:szCs w:val="22"/>
-        </w:rPr>
-        <w:t xml:space="preserve"> </w:t>
-      </w:r>
-      <w:proofErr w:type="spellStart"/>
-      <w:r>
-        <w:rPr>
-          <w:rFonts w:cstheme="minorHAnsi"/>
-          <w:sz w:val="22"/>
-          <w:szCs w:val="22"/>
-        </w:rPr>
-        <w:t>Sadraey</w:t>
-      </w:r>
-      <w:proofErr w:type="spellEnd"/>
-      <w:r>
-        <w:rPr>
-          <w:rFonts w:cstheme="minorHAnsi"/>
-          <w:sz w:val="22"/>
-          <w:szCs w:val="22"/>
-        </w:rPr>
-        <w:t xml:space="preserve"> M</w:t>
-      </w:r>
-      <w:r>
-        <w:rPr>
-          <w:rFonts w:cstheme="minorHAnsi"/>
-          <w:sz w:val="22"/>
-          <w:szCs w:val="22"/>
-        </w:rPr>
-        <w:t xml:space="preserve"> H</w:t>
-      </w:r>
-      <w:r>
-        <w:rPr>
-          <w:rFonts w:cstheme="minorHAnsi"/>
-          <w:sz w:val="22"/>
-          <w:szCs w:val="22"/>
-        </w:rPr>
-        <w:t xml:space="preserve">. (2012). </w:t>
-      </w:r>
-      <w:r>
-        <w:rPr>
-          <w:rFonts w:cstheme="minorHAnsi"/>
-          <w:i/>
-          <w:iCs/>
-          <w:sz w:val="22"/>
-          <w:szCs w:val="22"/>
-        </w:rPr>
-        <w:t xml:space="preserve">Chapter </w:t>
-      </w:r>
-      <w:r>
-        <w:rPr>
-          <w:rFonts w:cstheme="minorHAnsi"/>
-          <w:i/>
-          <w:iCs/>
-          <w:sz w:val="22"/>
-          <w:szCs w:val="22"/>
-        </w:rPr>
-        <w:t>12</w:t>
-      </w:r>
-      <w:r>
-        <w:rPr>
-          <w:rFonts w:cstheme="minorHAnsi"/>
-          <w:i/>
-          <w:iCs/>
-          <w:sz w:val="22"/>
-          <w:szCs w:val="22"/>
-        </w:rPr>
-        <w:t>:</w:t>
-      </w:r>
-      <w:r>
-        <w:rPr>
-          <w:rFonts w:cstheme="minorHAnsi"/>
-          <w:i/>
-          <w:iCs/>
-          <w:sz w:val="22"/>
-          <w:szCs w:val="22"/>
-        </w:rPr>
-        <w:t xml:space="preserve"> Design of Control Surfaces</w:t>
-      </w:r>
-      <w:r>
-        <w:rPr>
-          <w:rFonts w:cstheme="minorHAnsi"/>
-          <w:i/>
-          <w:iCs/>
-          <w:sz w:val="22"/>
-          <w:szCs w:val="22"/>
-        </w:rPr>
-        <w:t>. Aircraft Design: A Systems Engineering Approach.</w:t>
-      </w:r>
-      <w:r>
-        <w:rPr>
-          <w:rFonts w:cstheme="minorHAnsi"/>
-          <w:i/>
-          <w:iCs/>
-          <w:sz w:val="22"/>
-          <w:szCs w:val="22"/>
-        </w:rPr>
-        <w:t xml:space="preserve"> </w:t>
-      </w:r>
-      <w:r>
-        <w:rPr>
-          <w:rFonts w:cstheme="minorHAnsi"/>
-          <w:sz w:val="22"/>
-          <w:szCs w:val="22"/>
-        </w:rPr>
-        <w:t>Chichester, West Sussex, U.K.</w:t>
-      </w:r>
-      <w:r>
-        <w:rPr>
-          <w:rFonts w:cstheme="minorHAnsi"/>
-          <w:sz w:val="22"/>
-          <w:szCs w:val="22"/>
-        </w:rPr>
-        <w:t xml:space="preserve"> Wiley.</w:t>
       </w:r>
       <w:r>
         <w:rPr>
@@ -40612,7 +41022,7 @@
       <w:pPr>
         <w:spacing w:before="240"/>
         <w:rPr>
-          <w:rFonts w:eastAsiaTheme="minorHAnsi" w:cstheme="minorHAnsi"/>
+          <w:rFonts w:cstheme="minorHAnsi"/>
           <w:sz w:val="22"/>
           <w:szCs w:val="22"/>
         </w:rPr>
@@ -40624,7 +41034,7 @@
           <w:szCs w:val="22"/>
           <w:vertAlign w:val="superscript"/>
         </w:rPr>
-        <w:t>[10]</w:t>
+        <w:t>[9]</w:t>
       </w:r>
       <w:r>
         <w:rPr>
@@ -40641,7 +41051,7 @@
           <w:sz w:val="22"/>
           <w:szCs w:val="22"/>
         </w:rPr>
-        <w:t>Bayati</w:t>
+        <w:t>Sadraey</w:t>
       </w:r>
       <w:proofErr w:type="spellEnd"/>
       <w:r>
@@ -40650,39 +41060,23 @@
           <w:sz w:val="22"/>
           <w:szCs w:val="22"/>
         </w:rPr>
-        <w:t xml:space="preserve"> A</w:t>
-      </w:r>
-      <w:r>
-        <w:rPr>
-          <w:rFonts w:cstheme="minorHAnsi"/>
-          <w:sz w:val="22"/>
-          <w:szCs w:val="22"/>
-        </w:rPr>
-        <w:t>.,</w:t>
-      </w:r>
-      <w:r>
-        <w:rPr>
-          <w:rFonts w:cstheme="minorHAnsi"/>
-          <w:sz w:val="22"/>
-          <w:szCs w:val="22"/>
-        </w:rPr>
-        <w:t xml:space="preserve"> Reinders</w:t>
-      </w:r>
-      <w:r>
-        <w:rPr>
-          <w:rFonts w:cstheme="minorHAnsi"/>
-          <w:sz w:val="22"/>
-          <w:szCs w:val="22"/>
-        </w:rPr>
-        <w:t xml:space="preserve"> P</w:t>
-      </w:r>
-      <w:r>
-        <w:rPr>
-          <w:rFonts w:cstheme="minorHAnsi"/>
-          <w:sz w:val="22"/>
-          <w:szCs w:val="22"/>
-        </w:rPr>
-        <w:t>. (2021)</w:t>
+        <w:t xml:space="preserve"> M</w:t>
+      </w:r>
+      <w:r>
+        <w:rPr>
+          <w:rFonts w:cstheme="minorHAnsi"/>
+          <w:sz w:val="22"/>
+          <w:szCs w:val="22"/>
+        </w:rPr>
+        <w:t xml:space="preserve"> H</w:t>
+      </w:r>
+      <w:r>
+        <w:rPr>
+          <w:rFonts w:cstheme="minorHAnsi"/>
+          <w:sz w:val="22"/>
+          <w:szCs w:val="22"/>
+        </w:rPr>
+        <w:t xml:space="preserve">. (2012). </w:t>
       </w:r>
       <w:r>
         <w:rPr>
@@ -40692,7 +41086,7 @@
           <w:sz w:val="22"/>
           <w:szCs w:val="22"/>
         </w:rPr>
-        <w:t>. Part B: Flight Performance and Flight Mechanics.</w:t>
+        <w:t xml:space="preserve">Chapter </w:t>
       </w:r>
       <w:r>
         <w:rPr>
@@ -40702,15 +41096,7 @@
           <w:sz w:val="22"/>
           <w:szCs w:val="22"/>
         </w:rPr>
-        <w:t xml:space="preserve"> </w:t>
-      </w:r>
-      <w:r>
-        <w:rPr>
-          <w:rFonts w:cstheme="minorHAnsi"/>
-          <w:sz w:val="22"/>
-          <w:szCs w:val="22"/>
-        </w:rPr>
-        <w:t>Conceptual Design of a Small Size Unmanned Air Vehicle</w:t>
+        <w:t>12</w:t>
       </w:r>
       <w:r>
         <w:rPr>
@@ -40720,9 +41106,191 @@
           <w:sz w:val="22"/>
           <w:szCs w:val="22"/>
         </w:rPr>
+        <w:t>:</w:t>
+      </w:r>
+      <w:r>
+        <w:rPr>
+          <w:rFonts w:cstheme="minorHAnsi"/>
+          <w:i/>
+          <w:iCs/>
+          <w:sz w:val="22"/>
+          <w:szCs w:val="22"/>
+        </w:rPr>
+        <w:t xml:space="preserve"> Design of Control Surfaces</w:t>
+      </w:r>
+      <w:r>
+        <w:rPr>
+          <w:rFonts w:cstheme="minorHAnsi"/>
+          <w:i/>
+          <w:iCs/>
+          <w:sz w:val="22"/>
+          <w:szCs w:val="22"/>
+        </w:rPr>
+        <w:t>. Aircraft Design: A Systems Engineering Approach.</w:t>
+      </w:r>
+      <w:r>
+        <w:rPr>
+          <w:rFonts w:cstheme="minorHAnsi"/>
+          <w:i/>
+          <w:iCs/>
+          <w:sz w:val="22"/>
+          <w:szCs w:val="22"/>
+        </w:rPr>
+        <w:t xml:space="preserve"> </w:t>
+      </w:r>
+      <w:r>
+        <w:rPr>
+          <w:rFonts w:cstheme="minorHAnsi"/>
+          <w:sz w:val="22"/>
+          <w:szCs w:val="22"/>
+        </w:rPr>
+        <w:t>Chichester, West Sussex, U.K.</w:t>
+      </w:r>
+      <w:r>
+        <w:rPr>
+          <w:rFonts w:cstheme="minorHAnsi"/>
+          <w:sz w:val="22"/>
+          <w:szCs w:val="22"/>
+        </w:rPr>
+        <w:t xml:space="preserve"> Wiley.</w:t>
+      </w:r>
+      <w:r>
+        <w:rPr>
+          <w:rFonts w:cstheme="minorHAnsi"/>
+          <w:i/>
+          <w:iCs/>
+          <w:sz w:val="22"/>
+          <w:szCs w:val="22"/>
+        </w:rPr>
+        <w:t xml:space="preserve"> </w:t>
+      </w:r>
+      <w:hyperlink r:id="rId78" w:history="1">
+        <w:r>
+          <w:rPr>
+            <w:rStyle w:val="Hyperlink"/>
+            <w:rFonts w:cstheme="minorHAnsi"/>
+            <w:sz w:val="22"/>
+            <w:szCs w:val="22"/>
+          </w:rPr>
+          <w:t>https://download.e-bookshelf.de/download/0003/8236/25/L-G-0003823625-0002286103.pdf</w:t>
+        </w:r>
+      </w:hyperlink>
+    </w:p>
+    <w:p>
+      <w:pPr>
+        <w:spacing w:before="240"/>
+        <w:rPr>
+          <w:rFonts w:eastAsiaTheme="minorHAnsi" w:cstheme="minorHAnsi"/>
+          <w:sz w:val="22"/>
+          <w:szCs w:val="22"/>
+        </w:rPr>
+      </w:pPr>
+      <w:r>
+        <w:rPr>
+          <w:rFonts w:cstheme="minorHAnsi"/>
+          <w:sz w:val="22"/>
+          <w:szCs w:val="22"/>
+          <w:vertAlign w:val="superscript"/>
+        </w:rPr>
+        <w:t>[10]</w:t>
+      </w:r>
+      <w:r>
+        <w:rPr>
+          <w:rFonts w:cstheme="minorHAnsi"/>
+          <w:sz w:val="22"/>
+          <w:szCs w:val="22"/>
+        </w:rPr>
+        <w:t xml:space="preserve"> </w:t>
+      </w:r>
+      <w:proofErr w:type="spellStart"/>
+      <w:r>
+        <w:rPr>
+          <w:rFonts w:cstheme="minorHAnsi"/>
+          <w:sz w:val="22"/>
+          <w:szCs w:val="22"/>
+        </w:rPr>
+        <w:t>Bayati</w:t>
+      </w:r>
+      <w:proofErr w:type="spellEnd"/>
+      <w:r>
+        <w:rPr>
+          <w:rFonts w:cstheme="minorHAnsi"/>
+          <w:sz w:val="22"/>
+          <w:szCs w:val="22"/>
+        </w:rPr>
+        <w:t xml:space="preserve"> A</w:t>
+      </w:r>
+      <w:r>
+        <w:rPr>
+          <w:rFonts w:cstheme="minorHAnsi"/>
+          <w:sz w:val="22"/>
+          <w:szCs w:val="22"/>
+        </w:rPr>
+        <w:t>.,</w:t>
+      </w:r>
+      <w:r>
+        <w:rPr>
+          <w:rFonts w:cstheme="minorHAnsi"/>
+          <w:sz w:val="22"/>
+          <w:szCs w:val="22"/>
+        </w:rPr>
+        <w:t xml:space="preserve"> Reinders</w:t>
+      </w:r>
+      <w:r>
+        <w:rPr>
+          <w:rFonts w:cstheme="minorHAnsi"/>
+          <w:sz w:val="22"/>
+          <w:szCs w:val="22"/>
+        </w:rPr>
+        <w:t xml:space="preserve"> P</w:t>
+      </w:r>
+      <w:r>
+        <w:rPr>
+          <w:rFonts w:cstheme="minorHAnsi"/>
+          <w:sz w:val="22"/>
+          <w:szCs w:val="22"/>
+        </w:rPr>
+        <w:t>. (2021)</w:t>
+      </w:r>
+      <w:r>
+        <w:rPr>
+          <w:rFonts w:cstheme="minorHAnsi"/>
+          <w:i/>
+          <w:iCs/>
+          <w:sz w:val="22"/>
+          <w:szCs w:val="22"/>
+        </w:rPr>
+        <w:t>. Part B: Flight Performance and Flight Mechanics.</w:t>
+      </w:r>
+      <w:r>
+        <w:rPr>
+          <w:rFonts w:cstheme="minorHAnsi"/>
+          <w:i/>
+          <w:iCs/>
+          <w:sz w:val="22"/>
+          <w:szCs w:val="22"/>
+        </w:rPr>
+        <w:t xml:space="preserve"> </w:t>
+      </w:r>
+      <w:r>
+        <w:rPr>
+          <w:rFonts w:cstheme="minorHAnsi"/>
+          <w:sz w:val="22"/>
+          <w:szCs w:val="22"/>
+        </w:rPr>
+        <w:t>Conceptual Design of a Small Size Unmanned Air Vehicle</w:t>
+      </w:r>
+      <w:r>
+        <w:rPr>
+          <w:rFonts w:cstheme="minorHAnsi"/>
+          <w:i/>
+          <w:iCs/>
+          <w:sz w:val="22"/>
+          <w:szCs w:val="22"/>
+        </w:rPr>
         <w:t xml:space="preserve">. </w:t>
       </w:r>
-      <w:hyperlink r:id="rId78" w:history="1">
+      <w:hyperlink r:id="rId79" w:history="1">
         <w:r>
           <w:rPr>
             <w:rStyle w:val="Hyperlink"/>
@@ -40792,7 +41360,7 @@
         </w:rPr>
         <w:t xml:space="preserve">(1999). Aircraft Performance &amp; Design. McGraw-Hill Science Engineering. </w:t>
       </w:r>
-      <w:hyperlink r:id="rId79" w:history="1">
+      <w:hyperlink r:id="rId80" w:history="1">
         <w:r>
           <w:rPr>
             <w:rStyle w:val="Hyperlink"/>
@@ -40892,7 +41460,7 @@
         </w:rPr>
         <w:t xml:space="preserve"> </w:t>
       </w:r>
-      <w:hyperlink r:id="rId80" w:history="1">
+      <w:hyperlink r:id="rId81" w:history="1">
         <w:r>
           <w:rPr>
             <w:rStyle w:val="Hyperlink"/>
@@ -40983,7 +41551,7 @@
         </w:rPr>
         <w:t xml:space="preserve"> </w:t>
       </w:r>
-      <w:hyperlink r:id="rId81" w:history="1">
+      <w:hyperlink r:id="rId82" w:history="1">
         <w:r>
           <w:rPr>
             <w:rStyle w:val="Hyperlink"/>
@@ -41026,8 +41594,8 @@
           <w:color w:val="auto"/>
         </w:rPr>
       </w:pPr>
-      <w:bookmarkStart w:id="124" w:name="_Toc107325195"/>
-      <w:bookmarkStart w:id="125" w:name="_Toc107498420"/>
+      <w:bookmarkStart w:id="143" w:name="_Toc107325195"/>
+      <w:bookmarkStart w:id="144" w:name="_Toc107498420"/>
       <w:r>
         <w:rPr>
           <w:b/>
@@ -41037,8 +41605,8 @@
         <w:lastRenderedPageBreak/>
         <w:t>Bibliography</w:t>
       </w:r>
-      <w:bookmarkEnd w:id="124"/>
-      <w:bookmarkEnd w:id="125"/>
+      <w:bookmarkEnd w:id="143"/>
+      <w:bookmarkEnd w:id="144"/>
     </w:p>
     <w:p>
       <w:pPr>
@@ -41115,7 +41683,7 @@
         </w:rPr>
         <w:t xml:space="preserve"> </w:t>
       </w:r>
-      <w:hyperlink r:id="rId82" w:history="1">
+      <w:hyperlink r:id="rId83" w:history="1">
         <w:r>
           <w:rPr>
             <w:rStyle w:val="Hyperlink"/>
@@ -41141,7 +41709,7 @@
         </w:rPr>
         <w:t xml:space="preserve">J D Anderson. (1999). Aircraft Performance &amp; Design. McGraw-Hill Science Engineering. </w:t>
       </w:r>
-      <w:hyperlink r:id="rId83" w:history="1">
+      <w:hyperlink r:id="rId84" w:history="1">
         <w:r>
           <w:rPr>
             <w:rStyle w:val="Hyperlink"/>
@@ -41211,7 +41779,7 @@
         </w:rPr>
         <w:t xml:space="preserve">, D.C. American Institute of Aeronautics and Astronautics. </w:t>
       </w:r>
-      <w:hyperlink r:id="rId84" w:history="1">
+      <w:hyperlink r:id="rId85" w:history="1">
         <w:r>
           <w:rPr>
             <w:rStyle w:val="Hyperlink"/>
@@ -41302,85 +41870,6 @@
           <w:szCs w:val="22"/>
         </w:rPr>
         <w:t xml:space="preserve">. </w:t>
-      </w:r>
-      <w:hyperlink r:id="rId85" w:history="1">
-        <w:r>
-          <w:rPr>
-            <w:rStyle w:val="Hyperlink"/>
-            <w:sz w:val="22"/>
-            <w:szCs w:val="22"/>
-          </w:rPr>
-          <w:t>https://drive.google.com/drive/u/0/folders/1hOUyhr7jtv65HLhXofrR8VwvRt0HjL8d</w:t>
-        </w:r>
-      </w:hyperlink>
-    </w:p>
-    <w:p>
-      <w:pPr>
-        <w:spacing w:before="240"/>
-        <w:rPr>
-          <w:sz w:val="22"/>
-          <w:szCs w:val="22"/>
-        </w:rPr>
-      </w:pPr>
-      <w:r>
-        <w:rPr>
-          <w:sz w:val="22"/>
-          <w:szCs w:val="22"/>
-        </w:rPr>
-        <w:t>Sharma S, Sharma R, Kumar V, Chande</w:t>
-      </w:r>
-      <w:r>
-        <w:rPr>
-          <w:sz w:val="22"/>
-          <w:szCs w:val="22"/>
-        </w:rPr>
-        <w:t>l S. (</w:t>
-      </w:r>
-      <w:r>
-        <w:rPr>
-          <w:sz w:val="22"/>
-          <w:szCs w:val="22"/>
-        </w:rPr>
-        <w:t>2021</w:t>
-      </w:r>
-      <w:r>
-        <w:rPr>
-          <w:sz w:val="22"/>
-          <w:szCs w:val="22"/>
-        </w:rPr>
-        <w:t>)</w:t>
-      </w:r>
-      <w:r>
-        <w:rPr>
-          <w:sz w:val="22"/>
-          <w:szCs w:val="22"/>
-        </w:rPr>
-        <w:t xml:space="preserve">. </w:t>
-      </w:r>
-      <w:r>
-        <w:rPr>
-          <w:i/>
-          <w:iCs/>
-          <w:sz w:val="22"/>
-          <w:szCs w:val="22"/>
-        </w:rPr>
-        <w:t>Analysis of a Tiltrotor Vertical Take-off and Landing Unmanned Aerial Vehicle: CFD Approach</w:t>
-      </w:r>
-      <w:r>
-        <w:rPr>
-          <w:i/>
-          <w:iCs/>
-          <w:sz w:val="22"/>
-          <w:szCs w:val="22"/>
-        </w:rPr>
-        <w:t xml:space="preserve">. </w:t>
-      </w:r>
-      <w:r>
-        <w:rPr>
-          <w:sz w:val="22"/>
-          <w:szCs w:val="22"/>
-        </w:rPr>
-        <w:t xml:space="preserve">IOP Conf. Series: Materials Science and Engineering 1116 (2021) 012096. </w:t>
       </w:r>
       <w:hyperlink r:id="rId86" w:history="1">
         <w:r>
@@ -41406,14 +41895,21 @@
           <w:sz w:val="22"/>
           <w:szCs w:val="22"/>
         </w:rPr>
-        <w:t>Tahir T. (</w:t>
-      </w:r>
-      <w:r>
-        <w:rPr>
-          <w:sz w:val="22"/>
-          <w:szCs w:val="22"/>
-        </w:rPr>
-        <w:t>2007</w:t>
+        <w:t>Sharma S, Sharma R, Kumar V, Chande</w:t>
+      </w:r>
+      <w:r>
+        <w:rPr>
+          <w:sz w:val="22"/>
+          <w:szCs w:val="22"/>
+        </w:rPr>
+        <w:t>l S. (</w:t>
+      </w:r>
+      <w:r>
+        <w:rPr>
+          <w:sz w:val="22"/>
+          <w:szCs w:val="22"/>
+        </w:rPr>
+        <w:t>2021</w:t>
       </w:r>
       <w:r>
         <w:rPr>
@@ -41436,6 +41932,78 @@
           <w:sz w:val="22"/>
           <w:szCs w:val="22"/>
         </w:rPr>
+        <w:t>Analysis of a Tiltrotor Vertical Take-off and Landing Unmanned Aerial Vehicle: CFD Approach</w:t>
+      </w:r>
+      <w:r>
+        <w:rPr>
+          <w:i/>
+          <w:iCs/>
+          <w:sz w:val="22"/>
+          <w:szCs w:val="22"/>
+        </w:rPr>
+        <w:t xml:space="preserve">. </w:t>
+      </w:r>
+      <w:r>
+        <w:rPr>
+          <w:sz w:val="22"/>
+          <w:szCs w:val="22"/>
+        </w:rPr>
+        <w:t xml:space="preserve">IOP Conf. Series: Materials Science and Engineering 1116 (2021) 012096. </w:t>
+      </w:r>
+      <w:hyperlink r:id="rId87" w:history="1">
+        <w:r>
+          <w:rPr>
+            <w:rStyle w:val="Hyperlink"/>
+            <w:sz w:val="22"/>
+            <w:szCs w:val="22"/>
+          </w:rPr>
+          <w:t>https://drive.google.com/drive/u/0/folders/1hOUyhr7jtv65HLhXofrR8VwvRt0HjL8d</w:t>
+        </w:r>
+      </w:hyperlink>
+    </w:p>
+    <w:p>
+      <w:pPr>
+        <w:spacing w:before="240"/>
+        <w:rPr>
+          <w:sz w:val="22"/>
+          <w:szCs w:val="22"/>
+        </w:rPr>
+      </w:pPr>
+      <w:r>
+        <w:rPr>
+          <w:sz w:val="22"/>
+          <w:szCs w:val="22"/>
+        </w:rPr>
+        <w:t>Tahir T. (</w:t>
+      </w:r>
+      <w:r>
+        <w:rPr>
+          <w:sz w:val="22"/>
+          <w:szCs w:val="22"/>
+        </w:rPr>
+        <w:t>2007</w:t>
+      </w:r>
+      <w:r>
+        <w:rPr>
+          <w:sz w:val="22"/>
+          <w:szCs w:val="22"/>
+        </w:rPr>
+        <w:t>)</w:t>
+      </w:r>
+      <w:r>
+        <w:rPr>
+          <w:sz w:val="22"/>
+          <w:szCs w:val="22"/>
+        </w:rPr>
+        <w:t xml:space="preserve">. </w:t>
+      </w:r>
+      <w:r>
+        <w:rPr>
+          <w:i/>
+          <w:iCs/>
+          <w:sz w:val="22"/>
+          <w:szCs w:val="22"/>
+        </w:rPr>
         <w:t xml:space="preserve">Manufacturing and structural analysis of a lightweight sandwich composite UAV wing. </w:t>
       </w:r>
       <w:r>
@@ -41452,7 +42020,7 @@
         </w:rPr>
         <w:t xml:space="preserve">of Natural and Applied Sciences of Middle East Technical University. </w:t>
       </w:r>
-      <w:hyperlink r:id="rId87" w:history="1">
+      <w:hyperlink r:id="rId88" w:history="1">
         <w:r>
           <w:rPr>
             <w:rStyle w:val="Hyperlink"/>
@@ -41573,7 +42141,7 @@
         </w:rPr>
         <w:t xml:space="preserve">bdul Rahman. </w:t>
       </w:r>
-      <w:hyperlink r:id="rId88" w:history="1">
+      <w:hyperlink r:id="rId89" w:history="1">
         <w:r>
           <w:rPr>
             <w:rStyle w:val="Hyperlink"/>
@@ -41638,7 +42206,7 @@
         </w:rPr>
         <w:t xml:space="preserve">. </w:t>
       </w:r>
-      <w:hyperlink r:id="rId89" w:history="1">
+      <w:hyperlink r:id="rId90" w:history="1">
         <w:r>
           <w:rPr>
             <w:rStyle w:val="Hyperlink"/>
@@ -41741,7 +42309,7 @@
         </w:rPr>
         <w:t xml:space="preserve">sh Journal of Electrical Engineering and Computer Sciences. </w:t>
       </w:r>
-      <w:hyperlink r:id="rId90" w:history="1">
+      <w:hyperlink r:id="rId91" w:history="1">
         <w:r>
           <w:rPr>
             <w:rStyle w:val="Hyperlink"/>
@@ -41807,7 +42375,7 @@
         </w:rPr>
         <w:t xml:space="preserve">Wiley. </w:t>
       </w:r>
-      <w:hyperlink r:id="rId91" w:history="1">
+      <w:hyperlink r:id="rId92" w:history="1">
         <w:r>
           <w:rPr>
             <w:rStyle w:val="Hyperlink"/>
@@ -41866,8 +42434,8 @@
           <w:color w:val="auto"/>
         </w:rPr>
       </w:pPr>
-      <w:bookmarkStart w:id="126" w:name="_Toc107325196"/>
-      <w:bookmarkStart w:id="127" w:name="_Toc107498421"/>
+      <w:bookmarkStart w:id="145" w:name="_Toc107325196"/>
+      <w:bookmarkStart w:id="146" w:name="_Toc107498421"/>
       <w:r>
         <w:rPr>
           <w:b/>
@@ -41877,8 +42445,8 @@
         <w:lastRenderedPageBreak/>
         <w:t>Appendix</w:t>
       </w:r>
-      <w:bookmarkEnd w:id="126"/>
-      <w:bookmarkEnd w:id="127"/>
+      <w:bookmarkEnd w:id="145"/>
+      <w:bookmarkEnd w:id="146"/>
       <w:r>
         <w:rPr>
           <w:b/>
@@ -41897,7 +42465,7 @@
           <w:color w:val="auto"/>
         </w:rPr>
       </w:pPr>
-      <w:bookmarkStart w:id="128" w:name="_Toc107498422"/>
+      <w:bookmarkStart w:id="147" w:name="_Toc107498422"/>
       <w:r>
         <w:rPr>
           <w:noProof/>
@@ -41928,7 +42496,7 @@
                     </pic:cNvPicPr>
                   </pic:nvPicPr>
                   <pic:blipFill>
-                    <a:blip r:embed="rId92">
+                    <a:blip r:embed="rId93">
                       <a:extLst>
                         <a:ext uri="{28A0092B-C50C-407E-A947-70E740481C1C}">
                           <a14:useLocalDpi xmlns:a14="http://schemas.microsoft.com/office/drawing/2010/main" val="0"/>
@@ -41975,11 +42543,11 @@
         </w:rPr>
         <w:t>Cost Quotations</w:t>
       </w:r>
-      <w:bookmarkEnd w:id="128"/>
+      <w:bookmarkEnd w:id="147"/>
     </w:p>
     <w:p/>
     <w:sectPr>
-      <w:headerReference w:type="default" r:id="rId93"/>
+      <w:headerReference w:type="default" r:id="rId94"/>
       <w:type w:val="continuous"/>
       <w:pgSz w:w="12240" w:h="15840"/>
       <w:pgMar w:top="1440" w:right="1440" w:bottom="1440" w:left="1440" w:header="720" w:footer="720" w:gutter="0"/>

</xml_diff>